<commit_message>
week 10 ai hw try
</commit_message>
<xml_diff>
--- a/50.021_AI/Week10_HW/Week10_HW.docx
+++ b/50.021_AI/Week10_HW/Week10_HW.docx
@@ -365,16 +365,22 @@
                                 <w:ind w:left="0" w:firstLine="0"/>
                                 <w:jc w:val="left"/>
                               </w:pPr>
-                              <w:proofErr w:type="spellStart"/>
                               <w:r>
                                 <w:rPr>
                                   <w:rFonts w:ascii="Calibri" w:eastAsia="Calibri" w:hAnsi="Calibri" w:cs="Calibri"/>
                                   <w:b/>
                                   <w:sz w:val="17"/>
                                 </w:rPr>
-                                <w:t>Tampinese</w:t>
+                                <w:t>Tampine</w:t>
                               </w:r>
-                              <w:proofErr w:type="spellEnd"/>
+                              <w:r>
+                                <w:rPr>
+                                  <w:rFonts w:ascii="Calibri" w:eastAsia="Calibri" w:hAnsi="Calibri" w:cs="Calibri"/>
+                                  <w:b/>
+                                  <w:sz w:val="17"/>
+                                </w:rPr>
+                                <w:t>s</w:t>
+                              </w:r>
                             </w:p>
                           </w:txbxContent>
                         </wps:txbx>
@@ -950,16 +956,22 @@
                           <w:ind w:left="0" w:firstLine="0"/>
                           <w:jc w:val="left"/>
                         </w:pPr>
-                        <w:proofErr w:type="spellStart"/>
                         <w:r>
                           <w:rPr>
                             <w:rFonts w:ascii="Calibri" w:eastAsia="Calibri" w:hAnsi="Calibri" w:cs="Calibri"/>
                             <w:b/>
                             <w:sz w:val="17"/>
                           </w:rPr>
-                          <w:t>Tampinese</w:t>
+                          <w:t>Tampine</w:t>
                         </w:r>
-                        <w:proofErr w:type="spellEnd"/>
+                        <w:r>
+                          <w:rPr>
+                            <w:rFonts w:ascii="Calibri" w:eastAsia="Calibri" w:hAnsi="Calibri" w:cs="Calibri"/>
+                            <w:b/>
+                            <w:sz w:val="17"/>
+                          </w:rPr>
+                          <w:t>s</w:t>
+                        </w:r>
                       </w:p>
                     </w:txbxContent>
                   </v:textbox>
@@ -1101,33 +1113,3329 @@
           <w:ilvl w:val="0"/>
           <w:numId w:val="4"/>
         </w:numPr>
+        <w:spacing w:after="240"/>
       </w:pPr>
       <w:r>
         <w:t>Define (and submit) a PDDL domain file that describes this type of problem. Hint: the exact locations are not important at this point of time.</w:t>
       </w:r>
     </w:p>
-    <w:p/>
-    <w:p/>
-    <w:p/>
-    <w:p/>
-    <w:p/>
-    <w:p/>
-    <w:p/>
-    <w:p/>
-    <w:p>
-      <w:pPr>
-        <w:spacing w:after="160" w:line="278" w:lineRule="auto"/>
+    <w:p>
+      <w:pPr>
+        <w:spacing w:after="240"/>
         <w:ind w:left="0" w:firstLine="0"/>
-        <w:jc w:val="left"/>
-      </w:pPr>
-      <w:r>
-        <w:br w:type="page"/>
+        <w:rPr>
+          <w:color w:val="002060"/>
+        </w:rPr>
+      </w:pPr>
+      <w:r>
+        <w:rPr>
+          <w:color w:val="002060"/>
+        </w:rPr>
+        <w:t xml:space="preserve">For the sake of coherency, I have combined my answers for Question 1 and 2. </w:t>
+      </w:r>
+      <w:r>
+        <w:rPr>
+          <w:color w:val="002060"/>
+        </w:rPr>
+        <w:t>I have n</w:t>
+      </w:r>
+      <w:r>
+        <w:rPr>
+          <w:color w:val="002060"/>
+        </w:rPr>
+        <w:t>oted that question 1 does not require an obvious goal.</w:t>
+      </w:r>
+      <w:r>
+        <w:rPr>
+          <w:color w:val="002060"/>
+        </w:rPr>
+        <w:t xml:space="preserve"> </w:t>
+      </w:r>
+      <w:r>
+        <w:rPr>
+          <w:b/>
+          <w:bCs/>
+          <w:color w:val="002060"/>
+        </w:rPr>
+        <w:t>Question 1: (for domain). Question 2: (for problem)</w:t>
+      </w:r>
+    </w:p>
+    <w:p>
+      <w:pPr>
+        <w:pStyle w:val="NormalWeb"/>
+        <w:numPr>
+          <w:ilvl w:val="0"/>
+          <w:numId w:val="7"/>
+        </w:numPr>
+        <w:shd w:val="clear" w:color="auto" w:fill="FFFFFF"/>
+        <w:spacing w:before="0" w:beforeAutospacing="0"/>
+        <w:rPr>
+          <w:rFonts w:ascii="Cambria" w:hAnsi="Cambria"/>
+          <w:sz w:val="20"/>
+          <w:szCs w:val="20"/>
+        </w:rPr>
+      </w:pPr>
+      <w:r>
+        <w:rPr>
+          <w:rFonts w:ascii="Cambria" w:hAnsi="Cambria" w:cs="Arial"/>
+          <w:b/>
+          <w:bCs/>
+          <w:color w:val="0000FF"/>
+          <w:sz w:val="20"/>
+          <w:szCs w:val="20"/>
+        </w:rPr>
+        <w:t xml:space="preserve">Objects: </w:t>
+      </w:r>
+      <w:r>
+        <w:rPr>
+          <w:rFonts w:ascii="Cambria" w:hAnsi="Cambria"/>
+          <w:sz w:val="20"/>
+          <w:szCs w:val="20"/>
+        </w:rPr>
+        <w:t xml:space="preserve">The </w:t>
+      </w:r>
+      <w:r>
+        <w:rPr>
+          <w:rFonts w:ascii="Cambria" w:hAnsi="Cambria"/>
+          <w:sz w:val="20"/>
+          <w:szCs w:val="20"/>
+        </w:rPr>
+        <w:t>package</w:t>
+      </w:r>
+      <w:r>
+        <w:rPr>
+          <w:rFonts w:ascii="Cambria" w:hAnsi="Cambria"/>
+          <w:sz w:val="20"/>
+          <w:szCs w:val="20"/>
+        </w:rPr>
+        <w:t xml:space="preserve">, </w:t>
+      </w:r>
+      <w:r>
+        <w:rPr>
+          <w:rFonts w:ascii="Cambria" w:hAnsi="Cambria"/>
+          <w:sz w:val="20"/>
+          <w:szCs w:val="20"/>
+        </w:rPr>
+        <w:t>the truck, and 3 locations</w:t>
+      </w:r>
+      <w:r>
+        <w:rPr>
+          <w:rFonts w:ascii="Cambria" w:hAnsi="Cambria"/>
+          <w:sz w:val="20"/>
+          <w:szCs w:val="20"/>
+        </w:rPr>
+        <w:t>.</w:t>
+      </w:r>
+    </w:p>
+    <w:p>
+      <w:pPr>
+        <w:pStyle w:val="NormalWeb"/>
+        <w:numPr>
+          <w:ilvl w:val="1"/>
+          <w:numId w:val="7"/>
+        </w:numPr>
+        <w:shd w:val="clear" w:color="auto" w:fill="FFFFFF"/>
+        <w:rPr>
+          <w:rFonts w:ascii="Cambria" w:hAnsi="Cambria"/>
+          <w:color w:val="000000" w:themeColor="text1"/>
+          <w:sz w:val="20"/>
+          <w:szCs w:val="20"/>
+        </w:rPr>
+      </w:pPr>
+      <w:r>
+        <w:rPr>
+          <w:rFonts w:ascii="Cambria" w:hAnsi="Cambria" w:cs="Arial"/>
+          <w:b/>
+          <w:bCs/>
+          <w:color w:val="000000" w:themeColor="text1"/>
+          <w:sz w:val="20"/>
+          <w:szCs w:val="20"/>
+        </w:rPr>
+        <w:t>Locations</w:t>
+      </w:r>
+      <w:r>
+        <w:rPr>
+          <w:rFonts w:ascii="Cambria" w:hAnsi="Cambria" w:cs="Arial"/>
+          <w:color w:val="000000" w:themeColor="text1"/>
+          <w:sz w:val="20"/>
+          <w:szCs w:val="20"/>
+        </w:rPr>
+        <w:t>:</w:t>
+      </w:r>
+      <w:r>
+        <w:rPr>
+          <w:rFonts w:ascii="Cambria" w:hAnsi="Cambria"/>
+          <w:color w:val="000000" w:themeColor="text1"/>
+          <w:sz w:val="20"/>
+          <w:szCs w:val="20"/>
+        </w:rPr>
+        <w:t xml:space="preserve"> Tampines, Bedok, Changi</w:t>
+      </w:r>
+    </w:p>
+    <w:p>
+      <w:pPr>
+        <w:pStyle w:val="NormalWeb"/>
+        <w:numPr>
+          <w:ilvl w:val="1"/>
+          <w:numId w:val="7"/>
+        </w:numPr>
+        <w:shd w:val="clear" w:color="auto" w:fill="FFFFFF"/>
+        <w:rPr>
+          <w:rFonts w:ascii="Cambria" w:hAnsi="Cambria"/>
+          <w:color w:val="000000" w:themeColor="text1"/>
+          <w:sz w:val="20"/>
+          <w:szCs w:val="20"/>
+        </w:rPr>
+      </w:pPr>
+      <w:r>
+        <w:rPr>
+          <w:rFonts w:ascii="Cambria" w:hAnsi="Cambria" w:cs="Arial"/>
+          <w:b/>
+          <w:bCs/>
+          <w:color w:val="000000" w:themeColor="text1"/>
+          <w:sz w:val="20"/>
+          <w:szCs w:val="20"/>
+        </w:rPr>
+        <w:t>Package:</w:t>
+      </w:r>
+      <w:r>
+        <w:rPr>
+          <w:rFonts w:ascii="Cambria" w:hAnsi="Cambria"/>
+          <w:color w:val="000000" w:themeColor="text1"/>
+          <w:sz w:val="20"/>
+          <w:szCs w:val="20"/>
+        </w:rPr>
+        <w:t xml:space="preserve"> Package1</w:t>
+      </w:r>
+    </w:p>
+    <w:p>
+      <w:pPr>
+        <w:pStyle w:val="NormalWeb"/>
+        <w:numPr>
+          <w:ilvl w:val="1"/>
+          <w:numId w:val="7"/>
+        </w:numPr>
+        <w:shd w:val="clear" w:color="auto" w:fill="FFFFFF"/>
+        <w:spacing w:after="0" w:afterAutospacing="0"/>
+        <w:rPr>
+          <w:rFonts w:ascii="Cambria" w:hAnsi="Cambria"/>
+          <w:color w:val="000000" w:themeColor="text1"/>
+          <w:sz w:val="20"/>
+          <w:szCs w:val="20"/>
+        </w:rPr>
+      </w:pPr>
+      <w:r>
+        <w:rPr>
+          <w:rFonts w:ascii="Cambria" w:hAnsi="Cambria" w:cs="Arial"/>
+          <w:b/>
+          <w:bCs/>
+          <w:color w:val="000000" w:themeColor="text1"/>
+          <w:sz w:val="20"/>
+          <w:szCs w:val="20"/>
+        </w:rPr>
+        <w:t>Truck:</w:t>
+      </w:r>
+      <w:r>
+        <w:rPr>
+          <w:rFonts w:ascii="Cambria" w:hAnsi="Cambria"/>
+          <w:color w:val="000000" w:themeColor="text1"/>
+          <w:sz w:val="20"/>
+          <w:szCs w:val="20"/>
+        </w:rPr>
+        <w:t xml:space="preserve"> Truck1</w:t>
+      </w:r>
+    </w:p>
+    <w:p>
+      <w:pPr>
+        <w:pStyle w:val="NormalWeb"/>
+        <w:shd w:val="clear" w:color="auto" w:fill="FFFFFF"/>
+        <w:spacing w:before="0" w:beforeAutospacing="0" w:after="0" w:afterAutospacing="0"/>
+        <w:ind w:left="1080"/>
+        <w:rPr>
+          <w:rFonts w:ascii="Cambria" w:hAnsi="Cambria"/>
+          <w:sz w:val="20"/>
+          <w:szCs w:val="20"/>
+        </w:rPr>
+      </w:pPr>
+      <w:r>
+        <w:rPr>
+          <w:rFonts w:ascii="Cambria" w:hAnsi="Cambria" w:cs="Arial"/>
+          <w:b/>
+          <w:bCs/>
+          <w:color w:val="0000FF"/>
+          <w:sz w:val="20"/>
+          <w:szCs w:val="20"/>
+        </w:rPr>
+        <w:t>In PDDL</w:t>
+      </w:r>
+      <w:r>
+        <w:rPr>
+          <w:rFonts w:ascii="Cambria" w:hAnsi="Cambria" w:cs="Arial"/>
+          <w:b/>
+          <w:bCs/>
+          <w:color w:val="0000FF"/>
+          <w:sz w:val="20"/>
+          <w:szCs w:val="20"/>
+        </w:rPr>
+        <w:t xml:space="preserve"> (for problem)</w:t>
+      </w:r>
+      <w:r>
+        <w:rPr>
+          <w:rFonts w:ascii="Cambria" w:hAnsi="Cambria" w:cs="Arial"/>
+          <w:b/>
+          <w:bCs/>
+          <w:color w:val="0000FF"/>
+          <w:sz w:val="20"/>
+          <w:szCs w:val="20"/>
+        </w:rPr>
+        <w:t xml:space="preserve">: </w:t>
+      </w:r>
+    </w:p>
+    <w:p>
+      <w:pPr>
+        <w:pStyle w:val="NormalWeb"/>
+        <w:shd w:val="clear" w:color="auto" w:fill="FFFFFF"/>
+        <w:spacing w:before="0" w:beforeAutospacing="0" w:after="0" w:afterAutospacing="0"/>
+        <w:ind w:left="1080"/>
+        <w:rPr>
+          <w:rFonts w:ascii="Cambria" w:hAnsi="Cambria"/>
+          <w:sz w:val="20"/>
+          <w:szCs w:val="20"/>
+        </w:rPr>
+      </w:pPr>
+      <w:r>
+        <w:rPr>
+          <w:rFonts w:ascii="Cambria" w:hAnsi="Cambria"/>
+          <w:sz w:val="20"/>
+          <w:szCs w:val="20"/>
+        </w:rPr>
+        <w:t xml:space="preserve">        </w:t>
+      </w:r>
+      <w:r>
+        <w:rPr>
+          <w:rFonts w:ascii="Cambria" w:hAnsi="Cambria"/>
+          <w:sz w:val="20"/>
+          <w:szCs w:val="20"/>
+        </w:rPr>
+        <w:t xml:space="preserve">       </w:t>
+      </w:r>
+      <w:r>
+        <w:rPr>
+          <w:rFonts w:ascii="Cambria" w:hAnsi="Cambria"/>
+          <w:sz w:val="20"/>
+          <w:szCs w:val="20"/>
+        </w:rPr>
+        <w:t xml:space="preserve">(:objects </w:t>
+      </w:r>
+      <w:proofErr w:type="spellStart"/>
+      <w:r>
+        <w:rPr>
+          <w:rFonts w:ascii="Cambria" w:hAnsi="Cambria"/>
+          <w:sz w:val="20"/>
+          <w:szCs w:val="20"/>
+        </w:rPr>
+        <w:t>locationa</w:t>
+      </w:r>
+      <w:proofErr w:type="spellEnd"/>
+      <w:r>
+        <w:rPr>
+          <w:rFonts w:ascii="Cambria" w:hAnsi="Cambria"/>
+          <w:sz w:val="20"/>
+          <w:szCs w:val="20"/>
+        </w:rPr>
+        <w:t xml:space="preserve"> </w:t>
+      </w:r>
+      <w:proofErr w:type="spellStart"/>
+      <w:r>
+        <w:rPr>
+          <w:rFonts w:ascii="Cambria" w:hAnsi="Cambria"/>
+          <w:sz w:val="20"/>
+          <w:szCs w:val="20"/>
+        </w:rPr>
+        <w:t>locationb</w:t>
+      </w:r>
+      <w:proofErr w:type="spellEnd"/>
+      <w:r>
+        <w:rPr>
+          <w:rFonts w:ascii="Cambria" w:hAnsi="Cambria"/>
+          <w:sz w:val="20"/>
+          <w:szCs w:val="20"/>
+        </w:rPr>
+        <w:t xml:space="preserve"> </w:t>
+      </w:r>
+      <w:proofErr w:type="spellStart"/>
+      <w:r>
+        <w:rPr>
+          <w:rFonts w:ascii="Cambria" w:hAnsi="Cambria"/>
+          <w:sz w:val="20"/>
+          <w:szCs w:val="20"/>
+        </w:rPr>
+        <w:t>locationc</w:t>
+      </w:r>
+      <w:proofErr w:type="spellEnd"/>
+    </w:p>
+    <w:p>
+      <w:pPr>
+        <w:pStyle w:val="NormalWeb"/>
+        <w:shd w:val="clear" w:color="auto" w:fill="FFFFFF"/>
+        <w:spacing w:before="0" w:beforeAutospacing="0" w:after="0" w:afterAutospacing="0"/>
+        <w:ind w:left="1080"/>
+        <w:rPr>
+          <w:rFonts w:ascii="Cambria" w:hAnsi="Cambria"/>
+          <w:sz w:val="20"/>
+          <w:szCs w:val="20"/>
+        </w:rPr>
+      </w:pPr>
+      <w:r>
+        <w:rPr>
+          <w:rFonts w:ascii="Cambria" w:hAnsi="Cambria"/>
+          <w:sz w:val="20"/>
+          <w:szCs w:val="20"/>
+        </w:rPr>
+        <w:tab/>
+      </w:r>
+      <w:r>
+        <w:rPr>
+          <w:rFonts w:ascii="Cambria" w:hAnsi="Cambria"/>
+          <w:sz w:val="20"/>
+          <w:szCs w:val="20"/>
+        </w:rPr>
+        <w:tab/>
+        <w:t>package1</w:t>
+      </w:r>
+    </w:p>
+    <w:p>
+      <w:pPr>
+        <w:pStyle w:val="NormalWeb"/>
+        <w:shd w:val="clear" w:color="auto" w:fill="FFFFFF"/>
+        <w:spacing w:before="0" w:beforeAutospacing="0" w:after="240" w:afterAutospacing="0"/>
+        <w:ind w:left="1080"/>
+        <w:rPr>
+          <w:rFonts w:ascii="Cambria" w:hAnsi="Cambria"/>
+          <w:sz w:val="20"/>
+          <w:szCs w:val="20"/>
+        </w:rPr>
+      </w:pPr>
+      <w:r>
+        <w:rPr>
+          <w:rFonts w:ascii="Cambria" w:hAnsi="Cambria"/>
+          <w:sz w:val="20"/>
+          <w:szCs w:val="20"/>
+        </w:rPr>
+        <w:tab/>
+      </w:r>
+      <w:r>
+        <w:rPr>
+          <w:rFonts w:ascii="Cambria" w:hAnsi="Cambria"/>
+          <w:sz w:val="20"/>
+          <w:szCs w:val="20"/>
+        </w:rPr>
+        <w:tab/>
+        <w:t>truck1)</w:t>
+      </w:r>
+    </w:p>
+    <w:p>
+      <w:pPr>
+        <w:pStyle w:val="NormalWeb"/>
+        <w:numPr>
+          <w:ilvl w:val="0"/>
+          <w:numId w:val="7"/>
+        </w:numPr>
+        <w:shd w:val="clear" w:color="auto" w:fill="FFFFFF"/>
+        <w:rPr>
+          <w:rFonts w:ascii="Cambria" w:hAnsi="Cambria"/>
+          <w:color w:val="000000" w:themeColor="text1"/>
+          <w:sz w:val="20"/>
+          <w:szCs w:val="20"/>
+        </w:rPr>
+      </w:pPr>
+      <w:r>
+        <w:rPr>
+          <w:rFonts w:ascii="Cambria" w:hAnsi="Cambria" w:cs="Arial"/>
+          <w:b/>
+          <w:bCs/>
+          <w:color w:val="0000FF"/>
+          <w:sz w:val="20"/>
+          <w:szCs w:val="20"/>
+        </w:rPr>
+        <w:t xml:space="preserve">Predicates: </w:t>
+      </w:r>
+      <w:r>
+        <w:rPr>
+          <w:rFonts w:ascii="Cambria" w:hAnsi="Cambria"/>
+          <w:sz w:val="20"/>
+          <w:szCs w:val="20"/>
+        </w:rPr>
+        <w:t xml:space="preserve">Is </w:t>
+      </w:r>
+      <w:r>
+        <w:rPr>
+          <w:rFonts w:ascii="Cambria" w:hAnsi="Cambria"/>
+          <w:i/>
+          <w:iCs/>
+          <w:sz w:val="20"/>
+          <w:szCs w:val="20"/>
+        </w:rPr>
+        <w:t xml:space="preserve">x </w:t>
+      </w:r>
+      <w:r>
+        <w:rPr>
+          <w:rFonts w:ascii="Cambria" w:hAnsi="Cambria"/>
+          <w:sz w:val="20"/>
+          <w:szCs w:val="20"/>
+        </w:rPr>
+        <w:t xml:space="preserve">a </w:t>
+      </w:r>
+      <w:r>
+        <w:rPr>
+          <w:rFonts w:ascii="Cambria" w:hAnsi="Cambria"/>
+          <w:sz w:val="20"/>
+          <w:szCs w:val="20"/>
+        </w:rPr>
+        <w:t>location</w:t>
+      </w:r>
+      <w:r>
+        <w:rPr>
+          <w:rFonts w:ascii="Cambria" w:hAnsi="Cambria"/>
+          <w:sz w:val="20"/>
+          <w:szCs w:val="20"/>
+        </w:rPr>
+        <w:t xml:space="preserve">? Is </w:t>
+      </w:r>
+      <w:r>
+        <w:rPr>
+          <w:rFonts w:ascii="Cambria" w:hAnsi="Cambria"/>
+          <w:i/>
+          <w:iCs/>
+          <w:sz w:val="20"/>
+          <w:szCs w:val="20"/>
+        </w:rPr>
+        <w:t xml:space="preserve">x </w:t>
+      </w:r>
+      <w:r>
+        <w:rPr>
+          <w:rFonts w:ascii="Cambria" w:hAnsi="Cambria"/>
+          <w:sz w:val="20"/>
+          <w:szCs w:val="20"/>
+        </w:rPr>
+        <w:t xml:space="preserve">a </w:t>
+      </w:r>
+      <w:r>
+        <w:rPr>
+          <w:rFonts w:ascii="Cambria" w:hAnsi="Cambria"/>
+          <w:sz w:val="20"/>
+          <w:szCs w:val="20"/>
+        </w:rPr>
+        <w:t>package</w:t>
+      </w:r>
+      <w:r>
+        <w:rPr>
+          <w:rFonts w:ascii="Cambria" w:hAnsi="Cambria"/>
+          <w:sz w:val="20"/>
+          <w:szCs w:val="20"/>
+        </w:rPr>
+        <w:t xml:space="preserve">? </w:t>
+      </w:r>
+      <w:r>
+        <w:rPr>
+          <w:rFonts w:ascii="Cambria" w:hAnsi="Cambria"/>
+          <w:strike/>
+          <w:sz w:val="20"/>
+          <w:szCs w:val="20"/>
+        </w:rPr>
+        <w:t xml:space="preserve">Is </w:t>
+      </w:r>
+      <w:r>
+        <w:rPr>
+          <w:rFonts w:ascii="Cambria" w:hAnsi="Cambria"/>
+          <w:strike/>
+          <w:sz w:val="20"/>
+          <w:szCs w:val="20"/>
+        </w:rPr>
+        <w:t>truck</w:t>
+      </w:r>
+      <w:r>
+        <w:rPr>
+          <w:rFonts w:ascii="Cambria" w:hAnsi="Cambria"/>
+          <w:strike/>
+          <w:sz w:val="20"/>
+          <w:szCs w:val="20"/>
+        </w:rPr>
+        <w:t xml:space="preserve"> </w:t>
+      </w:r>
+      <w:r>
+        <w:rPr>
+          <w:rFonts w:ascii="Cambria" w:hAnsi="Cambria"/>
+          <w:i/>
+          <w:iCs/>
+          <w:strike/>
+          <w:sz w:val="20"/>
+          <w:szCs w:val="20"/>
+        </w:rPr>
+        <w:t xml:space="preserve">x </w:t>
+      </w:r>
+      <w:r>
+        <w:rPr>
+          <w:rFonts w:ascii="Cambria" w:hAnsi="Cambria"/>
+          <w:strike/>
+          <w:sz w:val="20"/>
+          <w:szCs w:val="20"/>
+        </w:rPr>
+        <w:t>empty?</w:t>
+      </w:r>
+      <w:r>
+        <w:rPr>
+          <w:rFonts w:ascii="Cambria" w:hAnsi="Cambria"/>
+          <w:strike/>
+          <w:sz w:val="20"/>
+          <w:szCs w:val="20"/>
+        </w:rPr>
+        <w:t xml:space="preserve"> </w:t>
+      </w:r>
+      <w:r>
+        <w:rPr>
+          <w:rFonts w:ascii="Cambria" w:hAnsi="Cambria"/>
+          <w:sz w:val="20"/>
+          <w:szCs w:val="20"/>
+        </w:rPr>
+        <w:t xml:space="preserve">(assuming truck </w:t>
+      </w:r>
+      <w:r>
+        <w:rPr>
+          <w:rFonts w:ascii="Cambria" w:hAnsi="Cambria"/>
+          <w:sz w:val="20"/>
+          <w:szCs w:val="20"/>
+        </w:rPr>
+        <w:t>has no known capacity for</w:t>
+      </w:r>
+      <w:r>
+        <w:rPr>
+          <w:rFonts w:ascii="Cambria" w:hAnsi="Cambria"/>
+          <w:sz w:val="20"/>
+          <w:szCs w:val="20"/>
+        </w:rPr>
+        <w:t xml:space="preserve"> packages)</w:t>
+      </w:r>
+      <w:r>
+        <w:rPr>
+          <w:rFonts w:ascii="Cambria" w:hAnsi="Cambria"/>
+          <w:strike/>
+          <w:sz w:val="20"/>
+          <w:szCs w:val="20"/>
+        </w:rPr>
+        <w:t xml:space="preserve"> </w:t>
+      </w:r>
+      <w:r>
+        <w:rPr>
+          <w:rFonts w:ascii="Cambria" w:hAnsi="Cambria"/>
+          <w:strike/>
+          <w:sz w:val="20"/>
+          <w:szCs w:val="20"/>
+        </w:rPr>
+        <w:t xml:space="preserve">Is package </w:t>
+      </w:r>
+      <w:r>
+        <w:rPr>
+          <w:rFonts w:ascii="Cambria" w:hAnsi="Cambria"/>
+          <w:i/>
+          <w:iCs/>
+          <w:strike/>
+          <w:sz w:val="20"/>
+          <w:szCs w:val="20"/>
+        </w:rPr>
+        <w:t xml:space="preserve">x </w:t>
+      </w:r>
+      <w:r>
+        <w:rPr>
+          <w:rFonts w:ascii="Cambria" w:hAnsi="Cambria"/>
+          <w:strike/>
+          <w:sz w:val="20"/>
+          <w:szCs w:val="20"/>
+        </w:rPr>
+        <w:t xml:space="preserve">at location </w:t>
+      </w:r>
+      <w:r>
+        <w:rPr>
+          <w:rFonts w:ascii="Cambria" w:hAnsi="Cambria"/>
+          <w:i/>
+          <w:iCs/>
+          <w:strike/>
+          <w:sz w:val="20"/>
+          <w:szCs w:val="20"/>
+        </w:rPr>
+        <w:t>y</w:t>
+      </w:r>
+      <w:r>
+        <w:rPr>
+          <w:rFonts w:ascii="Cambria" w:hAnsi="Cambria"/>
+          <w:sz w:val="20"/>
+          <w:szCs w:val="20"/>
+        </w:rPr>
+        <w:t>?</w:t>
+      </w:r>
+      <w:r>
+        <w:rPr>
+          <w:rFonts w:ascii="Cambria" w:hAnsi="Cambria"/>
+          <w:sz w:val="20"/>
+          <w:szCs w:val="20"/>
+        </w:rPr>
+        <w:t xml:space="preserve"> (since locations are not important)</w:t>
+      </w:r>
+    </w:p>
+    <w:p>
+      <w:pPr>
+        <w:pStyle w:val="NormalWeb"/>
+        <w:numPr>
+          <w:ilvl w:val="1"/>
+          <w:numId w:val="7"/>
+        </w:numPr>
+        <w:shd w:val="clear" w:color="auto" w:fill="FFFFFF"/>
+        <w:rPr>
+          <w:rFonts w:ascii="Cambria" w:hAnsi="Cambria"/>
+          <w:color w:val="000000" w:themeColor="text1"/>
+          <w:sz w:val="20"/>
+          <w:szCs w:val="20"/>
+        </w:rPr>
+      </w:pPr>
+      <w:r>
+        <w:rPr>
+          <w:rFonts w:ascii="Cambria" w:hAnsi="Cambria" w:cs="Arial"/>
+          <w:b/>
+          <w:bCs/>
+          <w:color w:val="000000" w:themeColor="text1"/>
+          <w:sz w:val="20"/>
+          <w:szCs w:val="20"/>
+        </w:rPr>
+        <w:t>LOCATION</w:t>
+      </w:r>
+      <w:r>
+        <w:rPr>
+          <w:rFonts w:ascii="Cambria" w:hAnsi="Cambria" w:cs="Arial"/>
+          <w:b/>
+          <w:bCs/>
+          <w:color w:val="000000" w:themeColor="text1"/>
+          <w:sz w:val="20"/>
+          <w:szCs w:val="20"/>
+        </w:rPr>
+        <w:t xml:space="preserve">(x) </w:t>
+      </w:r>
+      <w:r>
+        <w:rPr>
+          <w:rFonts w:ascii="Cambria" w:hAnsi="Cambria" w:cs="Arial"/>
+          <w:b/>
+          <w:bCs/>
+          <w:color w:val="000000" w:themeColor="text1"/>
+          <w:sz w:val="20"/>
+          <w:szCs w:val="20"/>
+        </w:rPr>
+        <w:tab/>
+      </w:r>
+      <w:r>
+        <w:rPr>
+          <w:rFonts w:ascii="Cambria" w:hAnsi="Cambria" w:cs="Arial"/>
+          <w:b/>
+          <w:bCs/>
+          <w:color w:val="000000" w:themeColor="text1"/>
+          <w:sz w:val="20"/>
+          <w:szCs w:val="20"/>
+        </w:rPr>
+        <w:tab/>
+      </w:r>
+      <w:r>
+        <w:rPr>
+          <w:rFonts w:ascii="Cambria" w:hAnsi="Cambria" w:cs="Arial"/>
+          <w:color w:val="000000" w:themeColor="text1"/>
+          <w:sz w:val="20"/>
+          <w:szCs w:val="20"/>
+        </w:rPr>
+        <w:t xml:space="preserve">- true </w:t>
+      </w:r>
+      <w:proofErr w:type="spellStart"/>
+      <w:r>
+        <w:rPr>
+          <w:rFonts w:ascii="Cambria" w:hAnsi="Cambria" w:cs="Arial"/>
+          <w:color w:val="000000" w:themeColor="text1"/>
+          <w:sz w:val="20"/>
+          <w:szCs w:val="20"/>
+        </w:rPr>
+        <w:t>iff</w:t>
+      </w:r>
+      <w:proofErr w:type="spellEnd"/>
+      <w:r>
+        <w:rPr>
+          <w:rFonts w:ascii="Cambria" w:hAnsi="Cambria" w:cs="Arial"/>
+          <w:color w:val="000000" w:themeColor="text1"/>
+          <w:sz w:val="20"/>
+          <w:szCs w:val="20"/>
+        </w:rPr>
+        <w:t xml:space="preserve"> x is a location </w:t>
+      </w:r>
+    </w:p>
+    <w:p>
+      <w:pPr>
+        <w:pStyle w:val="NormalWeb"/>
+        <w:numPr>
+          <w:ilvl w:val="1"/>
+          <w:numId w:val="7"/>
+        </w:numPr>
+        <w:shd w:val="clear" w:color="auto" w:fill="FFFFFF"/>
+        <w:rPr>
+          <w:rFonts w:ascii="Cambria" w:hAnsi="Cambria"/>
+          <w:color w:val="000000" w:themeColor="text1"/>
+          <w:sz w:val="20"/>
+          <w:szCs w:val="20"/>
+        </w:rPr>
+      </w:pPr>
+      <w:r>
+        <w:rPr>
+          <w:rFonts w:ascii="Cambria" w:hAnsi="Cambria" w:cs="Arial"/>
+          <w:b/>
+          <w:bCs/>
+          <w:color w:val="000000" w:themeColor="text1"/>
+          <w:sz w:val="20"/>
+          <w:szCs w:val="20"/>
+        </w:rPr>
+        <w:t>PACKAGE (x)</w:t>
+      </w:r>
+      <w:r>
+        <w:rPr>
+          <w:rFonts w:ascii="Cambria" w:hAnsi="Cambria" w:cs="Arial"/>
+          <w:b/>
+          <w:bCs/>
+          <w:color w:val="000000" w:themeColor="text1"/>
+          <w:sz w:val="20"/>
+          <w:szCs w:val="20"/>
+        </w:rPr>
+        <w:tab/>
+      </w:r>
+      <w:r>
+        <w:rPr>
+          <w:rFonts w:ascii="Cambria" w:hAnsi="Cambria" w:cs="Arial"/>
+          <w:b/>
+          <w:bCs/>
+          <w:color w:val="000000" w:themeColor="text1"/>
+          <w:sz w:val="20"/>
+          <w:szCs w:val="20"/>
+        </w:rPr>
+        <w:tab/>
+      </w:r>
+      <w:r>
+        <w:rPr>
+          <w:rFonts w:ascii="Cambria" w:hAnsi="Cambria" w:cs="Arial"/>
+          <w:color w:val="000000" w:themeColor="text1"/>
+          <w:sz w:val="20"/>
+          <w:szCs w:val="20"/>
+        </w:rPr>
+        <w:t xml:space="preserve">- true </w:t>
+      </w:r>
+      <w:proofErr w:type="spellStart"/>
+      <w:r>
+        <w:rPr>
+          <w:rFonts w:ascii="Cambria" w:hAnsi="Cambria" w:cs="Arial"/>
+          <w:color w:val="000000" w:themeColor="text1"/>
+          <w:sz w:val="20"/>
+          <w:szCs w:val="20"/>
+        </w:rPr>
+        <w:t>iff</w:t>
+      </w:r>
+      <w:proofErr w:type="spellEnd"/>
+      <w:r>
+        <w:rPr>
+          <w:rFonts w:ascii="Cambria" w:hAnsi="Cambria" w:cs="Arial"/>
+          <w:color w:val="000000" w:themeColor="text1"/>
+          <w:sz w:val="20"/>
+          <w:szCs w:val="20"/>
+        </w:rPr>
+        <w:t xml:space="preserve"> x is a package</w:t>
+      </w:r>
+    </w:p>
+    <w:p>
+      <w:pPr>
+        <w:pStyle w:val="NormalWeb"/>
+        <w:numPr>
+          <w:ilvl w:val="1"/>
+          <w:numId w:val="7"/>
+        </w:numPr>
+        <w:shd w:val="clear" w:color="auto" w:fill="FFFFFF"/>
+        <w:rPr>
+          <w:rFonts w:ascii="Cambria" w:hAnsi="Cambria"/>
+          <w:color w:val="000000" w:themeColor="text1"/>
+          <w:sz w:val="20"/>
+          <w:szCs w:val="20"/>
+        </w:rPr>
+      </w:pPr>
+      <w:r>
+        <w:rPr>
+          <w:rFonts w:ascii="Cambria" w:hAnsi="Cambria" w:cs="Arial"/>
+          <w:b/>
+          <w:bCs/>
+          <w:color w:val="000000" w:themeColor="text1"/>
+          <w:sz w:val="20"/>
+          <w:szCs w:val="20"/>
+        </w:rPr>
+        <w:lastRenderedPageBreak/>
+        <w:t>TRUCK</w:t>
+      </w:r>
+      <w:r>
+        <w:rPr>
+          <w:rFonts w:ascii="Cambria" w:hAnsi="Cambria" w:cs="Arial"/>
+          <w:b/>
+          <w:bCs/>
+          <w:color w:val="000000" w:themeColor="text1"/>
+          <w:sz w:val="20"/>
+          <w:szCs w:val="20"/>
+        </w:rPr>
+        <w:t>(x)</w:t>
+      </w:r>
+      <w:r>
+        <w:rPr>
+          <w:rFonts w:ascii="Cambria" w:hAnsi="Cambria" w:cs="Arial"/>
+          <w:b/>
+          <w:bCs/>
+          <w:color w:val="000000" w:themeColor="text1"/>
+          <w:sz w:val="20"/>
+          <w:szCs w:val="20"/>
+        </w:rPr>
+        <w:tab/>
+      </w:r>
+      <w:r>
+        <w:rPr>
+          <w:rFonts w:ascii="Cambria" w:hAnsi="Cambria" w:cs="Arial"/>
+          <w:b/>
+          <w:bCs/>
+          <w:color w:val="000000" w:themeColor="text1"/>
+          <w:sz w:val="20"/>
+          <w:szCs w:val="20"/>
+        </w:rPr>
+        <w:tab/>
+      </w:r>
+      <w:r>
+        <w:rPr>
+          <w:rFonts w:ascii="Cambria" w:hAnsi="Cambria" w:cs="Arial"/>
+          <w:color w:val="000000" w:themeColor="text1"/>
+          <w:sz w:val="20"/>
+          <w:szCs w:val="20"/>
+        </w:rPr>
+        <w:t xml:space="preserve">- true </w:t>
+      </w:r>
+      <w:proofErr w:type="spellStart"/>
+      <w:r>
+        <w:rPr>
+          <w:rFonts w:ascii="Cambria" w:hAnsi="Cambria" w:cs="Arial"/>
+          <w:color w:val="000000" w:themeColor="text1"/>
+          <w:sz w:val="20"/>
+          <w:szCs w:val="20"/>
+        </w:rPr>
+        <w:t>iff</w:t>
+      </w:r>
+      <w:proofErr w:type="spellEnd"/>
+      <w:r>
+        <w:rPr>
+          <w:rFonts w:ascii="Cambria" w:hAnsi="Cambria" w:cs="Arial"/>
+          <w:color w:val="000000" w:themeColor="text1"/>
+          <w:sz w:val="20"/>
+          <w:szCs w:val="20"/>
+        </w:rPr>
+        <w:t xml:space="preserve"> x is a truck</w:t>
+      </w:r>
+    </w:p>
+    <w:p>
+      <w:pPr>
+        <w:pStyle w:val="NormalWeb"/>
+        <w:numPr>
+          <w:ilvl w:val="1"/>
+          <w:numId w:val="7"/>
+        </w:numPr>
+        <w:shd w:val="clear" w:color="auto" w:fill="FFFFFF"/>
+        <w:rPr>
+          <w:rFonts w:ascii="Cambria" w:hAnsi="Cambria"/>
+          <w:color w:val="000000" w:themeColor="text1"/>
+          <w:sz w:val="20"/>
+          <w:szCs w:val="20"/>
+        </w:rPr>
+      </w:pPr>
+      <w:r>
+        <w:rPr>
+          <w:rFonts w:ascii="Cambria" w:hAnsi="Cambria" w:cs="Arial"/>
+          <w:b/>
+          <w:bCs/>
+          <w:color w:val="000000" w:themeColor="text1"/>
+          <w:sz w:val="20"/>
+          <w:szCs w:val="20"/>
+        </w:rPr>
+        <w:t>at</w:t>
+      </w:r>
+      <w:r>
+        <w:rPr>
+          <w:rFonts w:ascii="Cambria" w:hAnsi="Cambria"/>
+          <w:b/>
+          <w:bCs/>
+          <w:color w:val="000000" w:themeColor="text1"/>
+          <w:sz w:val="20"/>
+          <w:szCs w:val="20"/>
+        </w:rPr>
+        <w:t>-</w:t>
+      </w:r>
+      <w:r>
+        <w:rPr>
+          <w:rFonts w:ascii="Cambria" w:hAnsi="Cambria"/>
+          <w:b/>
+          <w:bCs/>
+          <w:color w:val="000000" w:themeColor="text1"/>
+          <w:sz w:val="20"/>
+          <w:szCs w:val="20"/>
+        </w:rPr>
+        <w:t>location</w:t>
+      </w:r>
+      <w:r>
+        <w:rPr>
+          <w:rFonts w:ascii="Cambria" w:hAnsi="Cambria"/>
+          <w:b/>
+          <w:bCs/>
+          <w:color w:val="000000" w:themeColor="text1"/>
+          <w:sz w:val="20"/>
+          <w:szCs w:val="20"/>
+        </w:rPr>
+        <w:t>(x)</w:t>
+      </w:r>
+      <w:r>
+        <w:rPr>
+          <w:rFonts w:ascii="Cambria" w:hAnsi="Cambria"/>
+          <w:b/>
+          <w:bCs/>
+          <w:color w:val="000000" w:themeColor="text1"/>
+          <w:sz w:val="20"/>
+          <w:szCs w:val="20"/>
+        </w:rPr>
+        <w:tab/>
+      </w:r>
+      <w:r>
+        <w:rPr>
+          <w:rFonts w:ascii="Cambria" w:hAnsi="Cambria"/>
+          <w:b/>
+          <w:bCs/>
+          <w:color w:val="000000" w:themeColor="text1"/>
+          <w:sz w:val="20"/>
+          <w:szCs w:val="20"/>
+        </w:rPr>
+        <w:tab/>
+      </w:r>
+      <w:r>
+        <w:rPr>
+          <w:rFonts w:ascii="Cambria" w:hAnsi="Cambria"/>
+          <w:color w:val="000000" w:themeColor="text1"/>
+          <w:sz w:val="20"/>
+          <w:szCs w:val="20"/>
+        </w:rPr>
+        <w:t xml:space="preserve">- true </w:t>
+      </w:r>
+      <w:proofErr w:type="spellStart"/>
+      <w:r>
+        <w:rPr>
+          <w:rFonts w:ascii="Cambria" w:hAnsi="Cambria"/>
+          <w:color w:val="000000" w:themeColor="text1"/>
+          <w:sz w:val="20"/>
+          <w:szCs w:val="20"/>
+        </w:rPr>
+        <w:t>iff</w:t>
+      </w:r>
+      <w:proofErr w:type="spellEnd"/>
+      <w:r>
+        <w:rPr>
+          <w:rFonts w:ascii="Cambria" w:hAnsi="Cambria"/>
+          <w:color w:val="000000" w:themeColor="text1"/>
+          <w:sz w:val="20"/>
+          <w:szCs w:val="20"/>
+        </w:rPr>
+        <w:t xml:space="preserve"> x is a location, and truck is at x</w:t>
+      </w:r>
+    </w:p>
+    <w:p>
+      <w:pPr>
+        <w:pStyle w:val="NormalWeb"/>
+        <w:numPr>
+          <w:ilvl w:val="1"/>
+          <w:numId w:val="7"/>
+        </w:numPr>
+        <w:shd w:val="clear" w:color="auto" w:fill="FFFFFF"/>
+        <w:rPr>
+          <w:rFonts w:ascii="Cambria" w:hAnsi="Cambria"/>
+          <w:color w:val="000000" w:themeColor="text1"/>
+          <w:sz w:val="20"/>
+          <w:szCs w:val="20"/>
+        </w:rPr>
+      </w:pPr>
+      <w:r>
+        <w:rPr>
+          <w:rFonts w:ascii="Cambria" w:hAnsi="Cambria" w:cs="Arial"/>
+          <w:b/>
+          <w:bCs/>
+          <w:color w:val="000000" w:themeColor="text1"/>
+          <w:sz w:val="20"/>
+          <w:szCs w:val="20"/>
+        </w:rPr>
+        <w:t>at</w:t>
+      </w:r>
+      <w:r>
+        <w:rPr>
+          <w:rFonts w:ascii="Cambria" w:hAnsi="Cambria"/>
+          <w:b/>
+          <w:bCs/>
+          <w:color w:val="000000" w:themeColor="text1"/>
+          <w:sz w:val="20"/>
+          <w:szCs w:val="20"/>
+        </w:rPr>
+        <w:t>-package</w:t>
+      </w:r>
+      <w:r>
+        <w:rPr>
+          <w:rFonts w:ascii="Cambria" w:hAnsi="Cambria"/>
+          <w:b/>
+          <w:bCs/>
+          <w:color w:val="000000" w:themeColor="text1"/>
+          <w:sz w:val="20"/>
+          <w:szCs w:val="20"/>
+        </w:rPr>
+        <w:t>(x, y)</w:t>
+      </w:r>
+      <w:r>
+        <w:rPr>
+          <w:rFonts w:ascii="Cambria" w:hAnsi="Cambria"/>
+          <w:b/>
+          <w:bCs/>
+          <w:color w:val="000000" w:themeColor="text1"/>
+          <w:sz w:val="20"/>
+          <w:szCs w:val="20"/>
+        </w:rPr>
+        <w:tab/>
+      </w:r>
+      <w:r>
+        <w:rPr>
+          <w:rFonts w:ascii="Cambria" w:hAnsi="Cambria"/>
+          <w:color w:val="000000" w:themeColor="text1"/>
+          <w:sz w:val="20"/>
+          <w:szCs w:val="20"/>
+        </w:rPr>
+        <w:t xml:space="preserve">- true </w:t>
+      </w:r>
+      <w:proofErr w:type="spellStart"/>
+      <w:r>
+        <w:rPr>
+          <w:rFonts w:ascii="Cambria" w:hAnsi="Cambria"/>
+          <w:color w:val="000000" w:themeColor="text1"/>
+          <w:sz w:val="20"/>
+          <w:szCs w:val="20"/>
+        </w:rPr>
+        <w:t>iff</w:t>
+      </w:r>
+      <w:proofErr w:type="spellEnd"/>
+      <w:r>
+        <w:rPr>
+          <w:rFonts w:ascii="Cambria" w:hAnsi="Cambria"/>
+          <w:color w:val="000000" w:themeColor="text1"/>
+          <w:sz w:val="20"/>
+          <w:szCs w:val="20"/>
+        </w:rPr>
+        <w:t xml:space="preserve"> x is a package, y is a location, and x is in y</w:t>
+      </w:r>
+    </w:p>
+    <w:p>
+      <w:pPr>
+        <w:pStyle w:val="NormalWeb"/>
+        <w:numPr>
+          <w:ilvl w:val="1"/>
+          <w:numId w:val="7"/>
+        </w:numPr>
+        <w:shd w:val="clear" w:color="auto" w:fill="FFFFFF"/>
+        <w:spacing w:before="0" w:beforeAutospacing="0" w:after="0" w:afterAutospacing="0"/>
+        <w:rPr>
+          <w:rFonts w:ascii="Cambria" w:hAnsi="Cambria"/>
+          <w:color w:val="000000" w:themeColor="text1"/>
+          <w:sz w:val="20"/>
+          <w:szCs w:val="20"/>
+        </w:rPr>
+      </w:pPr>
+      <w:r>
+        <w:rPr>
+          <w:rFonts w:ascii="Cambria" w:hAnsi="Cambria" w:cs="Arial"/>
+          <w:b/>
+          <w:bCs/>
+          <w:color w:val="000000" w:themeColor="text1"/>
+          <w:sz w:val="20"/>
+          <w:szCs w:val="20"/>
+        </w:rPr>
+        <w:t>carry</w:t>
+      </w:r>
+      <w:r>
+        <w:rPr>
+          <w:rFonts w:ascii="Cambria" w:hAnsi="Cambria" w:cs="Arial"/>
+          <w:b/>
+          <w:bCs/>
+          <w:color w:val="000000" w:themeColor="text1"/>
+          <w:sz w:val="20"/>
+          <w:szCs w:val="20"/>
+        </w:rPr>
+        <w:t>(x, y)</w:t>
+      </w:r>
+      <w:r>
+        <w:rPr>
+          <w:rFonts w:ascii="Cambria" w:hAnsi="Cambria" w:cs="Arial"/>
+          <w:b/>
+          <w:bCs/>
+          <w:color w:val="000000" w:themeColor="text1"/>
+          <w:sz w:val="20"/>
+          <w:szCs w:val="20"/>
+        </w:rPr>
+        <w:tab/>
+      </w:r>
+      <w:r>
+        <w:rPr>
+          <w:rFonts w:ascii="Cambria" w:hAnsi="Cambria" w:cs="Arial"/>
+          <w:b/>
+          <w:bCs/>
+          <w:color w:val="000000" w:themeColor="text1"/>
+          <w:sz w:val="20"/>
+          <w:szCs w:val="20"/>
+        </w:rPr>
+        <w:tab/>
+      </w:r>
+      <w:r>
+        <w:rPr>
+          <w:rFonts w:ascii="Cambria" w:hAnsi="Cambria" w:cs="Arial"/>
+          <w:color w:val="000000" w:themeColor="text1"/>
+          <w:sz w:val="20"/>
+          <w:szCs w:val="20"/>
+        </w:rPr>
+        <w:t xml:space="preserve">- true </w:t>
+      </w:r>
+      <w:proofErr w:type="spellStart"/>
+      <w:r>
+        <w:rPr>
+          <w:rFonts w:ascii="Cambria" w:hAnsi="Cambria" w:cs="Arial"/>
+          <w:color w:val="000000" w:themeColor="text1"/>
+          <w:sz w:val="20"/>
+          <w:szCs w:val="20"/>
+        </w:rPr>
+        <w:t>iff</w:t>
+      </w:r>
+      <w:proofErr w:type="spellEnd"/>
+      <w:r>
+        <w:rPr>
+          <w:rFonts w:ascii="Cambria" w:hAnsi="Cambria" w:cs="Arial"/>
+          <w:color w:val="000000" w:themeColor="text1"/>
+          <w:sz w:val="20"/>
+          <w:szCs w:val="20"/>
+        </w:rPr>
+        <w:t xml:space="preserve"> x is a truck, y is a package, and x </w:t>
+      </w:r>
+      <w:r>
+        <w:rPr>
+          <w:rFonts w:ascii="Cambria" w:hAnsi="Cambria" w:cs="Arial"/>
+          <w:color w:val="000000" w:themeColor="text1"/>
+          <w:sz w:val="20"/>
+          <w:szCs w:val="20"/>
+        </w:rPr>
+        <w:t>contains</w:t>
+      </w:r>
+      <w:r>
+        <w:rPr>
+          <w:rFonts w:ascii="Cambria" w:hAnsi="Cambria" w:cs="Arial"/>
+          <w:color w:val="000000" w:themeColor="text1"/>
+          <w:sz w:val="20"/>
+          <w:szCs w:val="20"/>
+        </w:rPr>
+        <w:t xml:space="preserve"> y</w:t>
+      </w:r>
+    </w:p>
+    <w:p>
+      <w:pPr>
+        <w:pStyle w:val="NormalWeb"/>
+        <w:shd w:val="clear" w:color="auto" w:fill="FFFFFF"/>
+        <w:spacing w:before="0" w:beforeAutospacing="0" w:after="0" w:afterAutospacing="0"/>
+        <w:ind w:left="1080"/>
+        <w:rPr>
+          <w:rFonts w:ascii="Cambria" w:hAnsi="Cambria"/>
+          <w:sz w:val="20"/>
+          <w:szCs w:val="20"/>
+        </w:rPr>
+      </w:pPr>
+      <w:r>
+        <w:rPr>
+          <w:rFonts w:ascii="Cambria" w:hAnsi="Cambria" w:cs="Arial"/>
+          <w:b/>
+          <w:bCs/>
+          <w:color w:val="0000FF"/>
+          <w:sz w:val="20"/>
+          <w:szCs w:val="20"/>
+        </w:rPr>
+        <w:t>In PDDL</w:t>
+      </w:r>
+      <w:r>
+        <w:rPr>
+          <w:rFonts w:ascii="Cambria" w:hAnsi="Cambria" w:cs="Arial"/>
+          <w:b/>
+          <w:bCs/>
+          <w:color w:val="0000FF"/>
+          <w:sz w:val="20"/>
+          <w:szCs w:val="20"/>
+        </w:rPr>
+        <w:t xml:space="preserve"> (for domain)</w:t>
+      </w:r>
+      <w:r>
+        <w:rPr>
+          <w:rFonts w:ascii="Cambria" w:hAnsi="Cambria" w:cs="Arial"/>
+          <w:b/>
+          <w:bCs/>
+          <w:color w:val="0000FF"/>
+          <w:sz w:val="20"/>
+          <w:szCs w:val="20"/>
+        </w:rPr>
+        <w:t xml:space="preserve">: </w:t>
+      </w:r>
+    </w:p>
+    <w:p>
+      <w:pPr>
+        <w:pStyle w:val="NormalWeb"/>
+        <w:shd w:val="clear" w:color="auto" w:fill="FFFFFF"/>
+        <w:spacing w:before="0" w:beforeAutospacing="0" w:after="0" w:afterAutospacing="0"/>
+        <w:ind w:left="1080"/>
+        <w:rPr>
+          <w:rFonts w:ascii="Cambria" w:hAnsi="Cambria"/>
+          <w:sz w:val="20"/>
+          <w:szCs w:val="20"/>
+        </w:rPr>
+      </w:pPr>
+      <w:r>
+        <w:rPr>
+          <w:rFonts w:ascii="Cambria" w:hAnsi="Cambria"/>
+          <w:sz w:val="20"/>
+          <w:szCs w:val="20"/>
+        </w:rPr>
+        <w:t xml:space="preserve">               (:</w:t>
+      </w:r>
+      <w:r>
+        <w:rPr>
+          <w:rFonts w:ascii="Cambria" w:hAnsi="Cambria"/>
+          <w:sz w:val="20"/>
+          <w:szCs w:val="20"/>
+        </w:rPr>
+        <w:t>predicates (LOCATION ?x) (PACKAGE ?x) (TRUCK ?x)</w:t>
+      </w:r>
+    </w:p>
+    <w:p>
+      <w:pPr>
+        <w:pStyle w:val="NormalWeb"/>
+        <w:shd w:val="clear" w:color="auto" w:fill="FFFFFF"/>
+        <w:spacing w:before="0" w:beforeAutospacing="0" w:after="0" w:afterAutospacing="0"/>
+        <w:ind w:left="1080"/>
+        <w:rPr>
+          <w:rFonts w:ascii="Cambria" w:hAnsi="Cambria"/>
+          <w:sz w:val="20"/>
+          <w:szCs w:val="20"/>
+        </w:rPr>
+      </w:pPr>
+      <w:r>
+        <w:rPr>
+          <w:rFonts w:ascii="Cambria" w:hAnsi="Cambria"/>
+          <w:sz w:val="20"/>
+          <w:szCs w:val="20"/>
+        </w:rPr>
+        <w:tab/>
+      </w:r>
+      <w:r>
+        <w:rPr>
+          <w:rFonts w:ascii="Cambria" w:hAnsi="Cambria"/>
+          <w:sz w:val="20"/>
+          <w:szCs w:val="20"/>
+        </w:rPr>
+        <w:tab/>
+      </w:r>
+      <w:r>
+        <w:rPr>
+          <w:rFonts w:ascii="Cambria" w:hAnsi="Cambria"/>
+          <w:sz w:val="20"/>
+          <w:szCs w:val="20"/>
+        </w:rPr>
+        <w:tab/>
+        <w:t>(at-location ?x) (at-package ?x ?y) (carry ?x ?y)</w:t>
+      </w:r>
+      <w:r>
+        <w:rPr>
+          <w:rFonts w:ascii="Cambria" w:hAnsi="Cambria"/>
+          <w:sz w:val="20"/>
+          <w:szCs w:val="20"/>
+        </w:rPr>
+        <w:t xml:space="preserve"> )</w:t>
+      </w:r>
+    </w:p>
+    <w:p>
+      <w:pPr>
+        <w:pStyle w:val="NormalWeb"/>
+        <w:numPr>
+          <w:ilvl w:val="0"/>
+          <w:numId w:val="7"/>
+        </w:numPr>
+        <w:shd w:val="clear" w:color="auto" w:fill="FFFFFF"/>
+        <w:rPr>
+          <w:rFonts w:ascii="Cambria" w:hAnsi="Cambria"/>
+          <w:sz w:val="20"/>
+          <w:szCs w:val="20"/>
+        </w:rPr>
+      </w:pPr>
+      <w:r>
+        <w:rPr>
+          <w:rFonts w:ascii="Cambria" w:hAnsi="Cambria" w:cs="Arial"/>
+          <w:b/>
+          <w:bCs/>
+          <w:color w:val="0000FF"/>
+          <w:sz w:val="20"/>
+          <w:szCs w:val="20"/>
+        </w:rPr>
+        <w:t xml:space="preserve">Initial state: </w:t>
+      </w:r>
+      <w:r>
+        <w:rPr>
+          <w:rFonts w:ascii="Cambria" w:hAnsi="Cambria"/>
+          <w:sz w:val="20"/>
+          <w:szCs w:val="20"/>
+        </w:rPr>
+        <w:t>Truck is at Tampines, and package is at Bedok</w:t>
+      </w:r>
+      <w:r>
+        <w:rPr>
+          <w:rFonts w:ascii="Cambria" w:hAnsi="Cambria"/>
+          <w:sz w:val="20"/>
+          <w:szCs w:val="20"/>
+        </w:rPr>
+        <w:t xml:space="preserve">. </w:t>
+      </w:r>
+      <w:r>
+        <w:rPr>
+          <w:rFonts w:ascii="Cambria" w:hAnsi="Cambria"/>
+          <w:sz w:val="20"/>
+          <w:szCs w:val="20"/>
+        </w:rPr>
+        <w:t>Truck is</w:t>
+      </w:r>
+      <w:r>
+        <w:rPr>
+          <w:rFonts w:ascii="Cambria" w:hAnsi="Cambria"/>
+          <w:sz w:val="20"/>
+          <w:szCs w:val="20"/>
+        </w:rPr>
+        <w:t xml:space="preserve"> empty. </w:t>
+      </w:r>
+    </w:p>
+    <w:p>
+      <w:pPr>
+        <w:pStyle w:val="NormalWeb"/>
+        <w:numPr>
+          <w:ilvl w:val="1"/>
+          <w:numId w:val="7"/>
+        </w:numPr>
+        <w:shd w:val="clear" w:color="auto" w:fill="FFFFFF"/>
+        <w:rPr>
+          <w:rFonts w:ascii="Cambria" w:hAnsi="Cambria"/>
+          <w:color w:val="000000" w:themeColor="text1"/>
+          <w:sz w:val="20"/>
+          <w:szCs w:val="20"/>
+        </w:rPr>
+      </w:pPr>
+      <w:r>
+        <w:rPr>
+          <w:rFonts w:ascii="Cambria" w:hAnsi="Cambria" w:cs="Arial"/>
+          <w:color w:val="000000" w:themeColor="text1"/>
+          <w:sz w:val="20"/>
+          <w:szCs w:val="20"/>
+        </w:rPr>
+        <w:t>LOCATION</w:t>
+      </w:r>
+      <w:r>
+        <w:rPr>
+          <w:rFonts w:ascii="Cambria" w:hAnsi="Cambria" w:cs="Arial"/>
+          <w:color w:val="000000" w:themeColor="text1"/>
+          <w:sz w:val="20"/>
+          <w:szCs w:val="20"/>
+        </w:rPr>
+        <w:t xml:space="preserve">(Tampines), </w:t>
+      </w:r>
+      <w:r>
+        <w:rPr>
+          <w:rFonts w:ascii="Cambria" w:hAnsi="Cambria" w:cs="Arial"/>
+          <w:color w:val="000000" w:themeColor="text1"/>
+          <w:sz w:val="20"/>
+          <w:szCs w:val="20"/>
+        </w:rPr>
+        <w:t>LOCATION</w:t>
+      </w:r>
+      <w:r>
+        <w:rPr>
+          <w:rFonts w:ascii="Cambria" w:hAnsi="Cambria" w:cs="Arial"/>
+          <w:color w:val="000000" w:themeColor="text1"/>
+          <w:sz w:val="20"/>
+          <w:szCs w:val="20"/>
+        </w:rPr>
+        <w:t>(</w:t>
+      </w:r>
+      <w:r>
+        <w:rPr>
+          <w:rFonts w:ascii="Cambria" w:hAnsi="Cambria" w:cs="Arial"/>
+          <w:color w:val="000000" w:themeColor="text1"/>
+          <w:sz w:val="20"/>
+          <w:szCs w:val="20"/>
+        </w:rPr>
+        <w:t>Bedok</w:t>
+      </w:r>
+      <w:r>
+        <w:rPr>
+          <w:rFonts w:ascii="Cambria" w:hAnsi="Cambria" w:cs="Arial"/>
+          <w:color w:val="000000" w:themeColor="text1"/>
+          <w:sz w:val="20"/>
+          <w:szCs w:val="20"/>
+        </w:rPr>
+        <w:t>)</w:t>
+      </w:r>
+      <w:r>
+        <w:rPr>
+          <w:rFonts w:ascii="Cambria" w:hAnsi="Cambria" w:cs="Arial"/>
+          <w:color w:val="000000" w:themeColor="text1"/>
+          <w:sz w:val="20"/>
+          <w:szCs w:val="20"/>
+        </w:rPr>
+        <w:t xml:space="preserve">, </w:t>
+      </w:r>
+      <w:r>
+        <w:rPr>
+          <w:rFonts w:ascii="Cambria" w:hAnsi="Cambria" w:cs="Arial"/>
+          <w:color w:val="000000" w:themeColor="text1"/>
+          <w:sz w:val="20"/>
+          <w:szCs w:val="20"/>
+        </w:rPr>
+        <w:t>LOCATION</w:t>
+      </w:r>
+      <w:r>
+        <w:rPr>
+          <w:rFonts w:ascii="Cambria" w:hAnsi="Cambria" w:cs="Arial"/>
+          <w:color w:val="000000" w:themeColor="text1"/>
+          <w:sz w:val="20"/>
+          <w:szCs w:val="20"/>
+        </w:rPr>
+        <w:t>(</w:t>
+      </w:r>
+      <w:r>
+        <w:rPr>
+          <w:rFonts w:ascii="Cambria" w:hAnsi="Cambria" w:cs="Arial"/>
+          <w:color w:val="000000" w:themeColor="text1"/>
+          <w:sz w:val="20"/>
+          <w:szCs w:val="20"/>
+        </w:rPr>
+        <w:t>Changi</w:t>
+      </w:r>
+      <w:r>
+        <w:rPr>
+          <w:rFonts w:ascii="Cambria" w:hAnsi="Cambria" w:cs="Arial"/>
+          <w:color w:val="000000" w:themeColor="text1"/>
+          <w:sz w:val="20"/>
+          <w:szCs w:val="20"/>
+        </w:rPr>
+        <w:t>)</w:t>
+      </w:r>
+      <w:r>
+        <w:rPr>
+          <w:rFonts w:ascii="Cambria" w:hAnsi="Cambria" w:cs="Arial"/>
+          <w:color w:val="000000" w:themeColor="text1"/>
+          <w:sz w:val="20"/>
+          <w:szCs w:val="20"/>
+        </w:rPr>
+        <w:t xml:space="preserve"> are true</w:t>
+      </w:r>
+    </w:p>
+    <w:p>
+      <w:pPr>
+        <w:pStyle w:val="NormalWeb"/>
+        <w:numPr>
+          <w:ilvl w:val="1"/>
+          <w:numId w:val="7"/>
+        </w:numPr>
+        <w:shd w:val="clear" w:color="auto" w:fill="FFFFFF"/>
+        <w:rPr>
+          <w:rFonts w:ascii="Cambria" w:hAnsi="Cambria"/>
+          <w:color w:val="000000" w:themeColor="text1"/>
+          <w:sz w:val="20"/>
+          <w:szCs w:val="20"/>
+        </w:rPr>
+      </w:pPr>
+      <w:r>
+        <w:rPr>
+          <w:rFonts w:ascii="Cambria" w:hAnsi="Cambria" w:cs="Arial"/>
+          <w:color w:val="000000" w:themeColor="text1"/>
+          <w:sz w:val="20"/>
+          <w:szCs w:val="20"/>
+        </w:rPr>
+        <w:t>PACKAGE(Package1) is true</w:t>
+      </w:r>
+    </w:p>
+    <w:p>
+      <w:pPr>
+        <w:pStyle w:val="NormalWeb"/>
+        <w:numPr>
+          <w:ilvl w:val="1"/>
+          <w:numId w:val="7"/>
+        </w:numPr>
+        <w:shd w:val="clear" w:color="auto" w:fill="FFFFFF"/>
+        <w:rPr>
+          <w:rFonts w:ascii="Cambria" w:hAnsi="Cambria"/>
+          <w:color w:val="000000" w:themeColor="text1"/>
+          <w:sz w:val="20"/>
+          <w:szCs w:val="20"/>
+        </w:rPr>
+      </w:pPr>
+      <w:r>
+        <w:rPr>
+          <w:rFonts w:ascii="Cambria" w:hAnsi="Cambria" w:cs="Arial"/>
+          <w:color w:val="000000" w:themeColor="text1"/>
+          <w:sz w:val="20"/>
+          <w:szCs w:val="20"/>
+        </w:rPr>
+        <w:t>TRUCK(Truck 1), free(Truck 1) are true</w:t>
+      </w:r>
+    </w:p>
+    <w:p>
+      <w:pPr>
+        <w:pStyle w:val="NormalWeb"/>
+        <w:numPr>
+          <w:ilvl w:val="1"/>
+          <w:numId w:val="7"/>
+        </w:numPr>
+        <w:shd w:val="clear" w:color="auto" w:fill="FFFFFF"/>
+        <w:rPr>
+          <w:rFonts w:ascii="Cambria" w:hAnsi="Cambria"/>
+          <w:color w:val="000000" w:themeColor="text1"/>
+          <w:sz w:val="20"/>
+          <w:szCs w:val="20"/>
+        </w:rPr>
+      </w:pPr>
+      <w:r>
+        <w:rPr>
+          <w:rFonts w:ascii="Cambria" w:hAnsi="Cambria" w:cs="Arial"/>
+          <w:color w:val="000000" w:themeColor="text1"/>
+          <w:sz w:val="20"/>
+          <w:szCs w:val="20"/>
+        </w:rPr>
+        <w:t>at-location(Tampines), at-package(Bedok) are true</w:t>
+      </w:r>
+    </w:p>
+    <w:p>
+      <w:pPr>
+        <w:pStyle w:val="NormalWeb"/>
+        <w:numPr>
+          <w:ilvl w:val="1"/>
+          <w:numId w:val="7"/>
+        </w:numPr>
+        <w:shd w:val="clear" w:color="auto" w:fill="FFFFFF"/>
+        <w:spacing w:before="0" w:beforeAutospacing="0" w:after="0" w:afterAutospacing="0"/>
+        <w:rPr>
+          <w:rFonts w:ascii="Cambria" w:hAnsi="Cambria"/>
+          <w:color w:val="000000" w:themeColor="text1"/>
+          <w:sz w:val="20"/>
+          <w:szCs w:val="20"/>
+        </w:rPr>
+      </w:pPr>
+      <w:r>
+        <w:rPr>
+          <w:rFonts w:ascii="Cambria" w:hAnsi="Cambria" w:cs="Arial"/>
+          <w:color w:val="000000" w:themeColor="text1"/>
+          <w:sz w:val="20"/>
+          <w:szCs w:val="20"/>
+        </w:rPr>
+        <w:t>Everything else is false.</w:t>
+      </w:r>
+    </w:p>
+    <w:p>
+      <w:pPr>
+        <w:pStyle w:val="NormalWeb"/>
+        <w:shd w:val="clear" w:color="auto" w:fill="FFFFFF"/>
+        <w:spacing w:before="0" w:beforeAutospacing="0" w:after="0" w:afterAutospacing="0"/>
+        <w:ind w:left="1080"/>
+        <w:rPr>
+          <w:rFonts w:ascii="Cambria" w:hAnsi="Cambria"/>
+          <w:sz w:val="20"/>
+          <w:szCs w:val="20"/>
+        </w:rPr>
+      </w:pPr>
+      <w:r>
+        <w:rPr>
+          <w:rFonts w:ascii="Cambria" w:hAnsi="Cambria" w:cs="Arial"/>
+          <w:b/>
+          <w:bCs/>
+          <w:color w:val="0000FF"/>
+          <w:sz w:val="20"/>
+          <w:szCs w:val="20"/>
+        </w:rPr>
+        <w:t>In PDDL</w:t>
+      </w:r>
+      <w:r>
+        <w:rPr>
+          <w:rFonts w:ascii="Cambria" w:hAnsi="Cambria" w:cs="Arial"/>
+          <w:b/>
+          <w:bCs/>
+          <w:color w:val="0000FF"/>
+          <w:sz w:val="20"/>
+          <w:szCs w:val="20"/>
+        </w:rPr>
+        <w:t xml:space="preserve"> (for problem)</w:t>
+      </w:r>
+      <w:r>
+        <w:rPr>
+          <w:rFonts w:ascii="Cambria" w:hAnsi="Cambria" w:cs="Arial"/>
+          <w:b/>
+          <w:bCs/>
+          <w:color w:val="0000FF"/>
+          <w:sz w:val="20"/>
+          <w:szCs w:val="20"/>
+        </w:rPr>
+        <w:t xml:space="preserve">: </w:t>
+      </w:r>
+    </w:p>
+    <w:p>
+      <w:pPr>
+        <w:pStyle w:val="NormalWeb"/>
+        <w:shd w:val="clear" w:color="auto" w:fill="FFFFFF"/>
+        <w:spacing w:before="0" w:beforeAutospacing="0" w:after="0" w:afterAutospacing="0"/>
+        <w:ind w:left="1080"/>
+        <w:rPr>
+          <w:rFonts w:ascii="Cambria" w:hAnsi="Cambria"/>
+          <w:sz w:val="20"/>
+          <w:szCs w:val="20"/>
+        </w:rPr>
+      </w:pPr>
+      <w:r>
+        <w:rPr>
+          <w:rFonts w:ascii="Cambria" w:hAnsi="Cambria"/>
+          <w:sz w:val="20"/>
+          <w:szCs w:val="20"/>
+        </w:rPr>
+        <w:t xml:space="preserve">               (:</w:t>
+      </w:r>
+      <w:proofErr w:type="spellStart"/>
+      <w:r>
+        <w:rPr>
+          <w:rFonts w:ascii="Cambria" w:hAnsi="Cambria"/>
+          <w:sz w:val="20"/>
+          <w:szCs w:val="20"/>
+        </w:rPr>
+        <w:t>init</w:t>
+      </w:r>
+      <w:proofErr w:type="spellEnd"/>
+      <w:r>
+        <w:rPr>
+          <w:rFonts w:ascii="Cambria" w:hAnsi="Cambria"/>
+          <w:sz w:val="20"/>
+          <w:szCs w:val="20"/>
+        </w:rPr>
+        <w:t xml:space="preserve"> (LOCATION </w:t>
+      </w:r>
+      <w:r>
+        <w:rPr>
+          <w:rFonts w:ascii="Cambria" w:hAnsi="Cambria"/>
+          <w:sz w:val="20"/>
+          <w:szCs w:val="20"/>
+        </w:rPr>
+        <w:t>Tampines</w:t>
+      </w:r>
+      <w:r>
+        <w:rPr>
+          <w:rFonts w:ascii="Cambria" w:hAnsi="Cambria"/>
+          <w:sz w:val="20"/>
+          <w:szCs w:val="20"/>
+        </w:rPr>
+        <w:t>) (</w:t>
+      </w:r>
+      <w:r>
+        <w:rPr>
+          <w:rFonts w:ascii="Cambria" w:hAnsi="Cambria"/>
+          <w:sz w:val="20"/>
+          <w:szCs w:val="20"/>
+        </w:rPr>
+        <w:t>LOCATION</w:t>
+      </w:r>
+      <w:r>
+        <w:rPr>
+          <w:rFonts w:ascii="Cambria" w:hAnsi="Cambria"/>
+          <w:sz w:val="20"/>
+          <w:szCs w:val="20"/>
+        </w:rPr>
+        <w:t xml:space="preserve"> </w:t>
+      </w:r>
+      <w:r>
+        <w:rPr>
+          <w:rFonts w:ascii="Cambria" w:hAnsi="Cambria"/>
+          <w:sz w:val="20"/>
+          <w:szCs w:val="20"/>
+        </w:rPr>
+        <w:t>Bedok</w:t>
+      </w:r>
+      <w:r>
+        <w:rPr>
+          <w:rFonts w:ascii="Cambria" w:hAnsi="Cambria"/>
+          <w:sz w:val="20"/>
+          <w:szCs w:val="20"/>
+        </w:rPr>
+        <w:t>) (</w:t>
+      </w:r>
+      <w:r>
+        <w:rPr>
+          <w:rFonts w:ascii="Cambria" w:hAnsi="Cambria"/>
+          <w:sz w:val="20"/>
+          <w:szCs w:val="20"/>
+        </w:rPr>
+        <w:t>LOCATION</w:t>
+      </w:r>
+      <w:r>
+        <w:rPr>
+          <w:rFonts w:ascii="Cambria" w:hAnsi="Cambria"/>
+          <w:sz w:val="20"/>
+          <w:szCs w:val="20"/>
+        </w:rPr>
+        <w:t xml:space="preserve"> </w:t>
+      </w:r>
+      <w:r>
+        <w:rPr>
+          <w:rFonts w:ascii="Cambria" w:hAnsi="Cambria"/>
+          <w:sz w:val="20"/>
+          <w:szCs w:val="20"/>
+        </w:rPr>
+        <w:t>Changi</w:t>
+      </w:r>
+      <w:r>
+        <w:rPr>
+          <w:rFonts w:ascii="Cambria" w:hAnsi="Cambria"/>
+          <w:sz w:val="20"/>
+          <w:szCs w:val="20"/>
+        </w:rPr>
+        <w:t>)</w:t>
+      </w:r>
+    </w:p>
+    <w:p>
+      <w:pPr>
+        <w:pStyle w:val="NormalWeb"/>
+        <w:shd w:val="clear" w:color="auto" w:fill="FFFFFF"/>
+        <w:spacing w:before="0" w:beforeAutospacing="0" w:after="0" w:afterAutospacing="0"/>
+        <w:ind w:left="1080"/>
+        <w:rPr>
+          <w:rFonts w:ascii="Cambria" w:hAnsi="Cambria"/>
+          <w:sz w:val="20"/>
+          <w:szCs w:val="20"/>
+        </w:rPr>
+      </w:pPr>
+      <w:r>
+        <w:rPr>
+          <w:rFonts w:ascii="Cambria" w:hAnsi="Cambria"/>
+          <w:sz w:val="20"/>
+          <w:szCs w:val="20"/>
+        </w:rPr>
+        <w:tab/>
+      </w:r>
+      <w:r>
+        <w:rPr>
+          <w:rFonts w:ascii="Cambria" w:hAnsi="Cambria"/>
+          <w:sz w:val="20"/>
+          <w:szCs w:val="20"/>
+        </w:rPr>
+        <w:tab/>
+        <w:t>(</w:t>
+      </w:r>
+      <w:r>
+        <w:rPr>
+          <w:rFonts w:ascii="Cambria" w:hAnsi="Cambria"/>
+          <w:sz w:val="20"/>
+          <w:szCs w:val="20"/>
+        </w:rPr>
+        <w:t>PACAKGE Package1</w:t>
+      </w:r>
+      <w:r>
+        <w:rPr>
+          <w:rFonts w:ascii="Cambria" w:hAnsi="Cambria"/>
+          <w:sz w:val="20"/>
+          <w:szCs w:val="20"/>
+        </w:rPr>
+        <w:t xml:space="preserve">) </w:t>
+      </w:r>
+    </w:p>
+    <w:p>
+      <w:pPr>
+        <w:pStyle w:val="NormalWeb"/>
+        <w:shd w:val="clear" w:color="auto" w:fill="FFFFFF"/>
+        <w:spacing w:before="0" w:beforeAutospacing="0" w:after="0" w:afterAutospacing="0"/>
+        <w:ind w:left="1080"/>
+        <w:rPr>
+          <w:rFonts w:ascii="Cambria" w:hAnsi="Cambria"/>
+          <w:sz w:val="20"/>
+          <w:szCs w:val="20"/>
+        </w:rPr>
+      </w:pPr>
+      <w:r>
+        <w:rPr>
+          <w:rFonts w:ascii="Cambria" w:hAnsi="Cambria"/>
+          <w:sz w:val="20"/>
+          <w:szCs w:val="20"/>
+        </w:rPr>
+        <w:tab/>
+      </w:r>
+      <w:r>
+        <w:rPr>
+          <w:rFonts w:ascii="Cambria" w:hAnsi="Cambria"/>
+          <w:sz w:val="20"/>
+          <w:szCs w:val="20"/>
+        </w:rPr>
+        <w:tab/>
+        <w:t>(TRUCK Truck1)</w:t>
+      </w:r>
+    </w:p>
+    <w:p>
+      <w:pPr>
+        <w:pStyle w:val="NormalWeb"/>
+        <w:shd w:val="clear" w:color="auto" w:fill="FFFFFF"/>
+        <w:spacing w:before="0" w:beforeAutospacing="0" w:after="0" w:afterAutospacing="0"/>
+        <w:ind w:left="1080"/>
+        <w:rPr>
+          <w:rFonts w:ascii="Cambria" w:hAnsi="Cambria"/>
+          <w:sz w:val="20"/>
+          <w:szCs w:val="20"/>
+        </w:rPr>
+      </w:pPr>
+      <w:r>
+        <w:rPr>
+          <w:rFonts w:ascii="Cambria" w:hAnsi="Cambria"/>
+          <w:sz w:val="20"/>
+          <w:szCs w:val="20"/>
+        </w:rPr>
+        <w:tab/>
+      </w:r>
+      <w:r>
+        <w:rPr>
+          <w:rFonts w:ascii="Cambria" w:hAnsi="Cambria"/>
+          <w:sz w:val="20"/>
+          <w:szCs w:val="20"/>
+        </w:rPr>
+        <w:tab/>
+        <w:t>(at-location Tampines)</w:t>
+      </w:r>
+    </w:p>
+    <w:p>
+      <w:pPr>
+        <w:pStyle w:val="NormalWeb"/>
+        <w:shd w:val="clear" w:color="auto" w:fill="FFFFFF"/>
+        <w:spacing w:before="0" w:beforeAutospacing="0" w:after="0" w:afterAutospacing="0"/>
+        <w:ind w:left="1080"/>
+        <w:rPr>
+          <w:rFonts w:ascii="Cambria" w:hAnsi="Cambria"/>
+          <w:sz w:val="20"/>
+          <w:szCs w:val="20"/>
+        </w:rPr>
+      </w:pPr>
+      <w:r>
+        <w:rPr>
+          <w:rFonts w:ascii="Cambria" w:hAnsi="Cambria"/>
+          <w:sz w:val="20"/>
+          <w:szCs w:val="20"/>
+        </w:rPr>
+        <w:tab/>
+      </w:r>
+      <w:r>
+        <w:rPr>
+          <w:rFonts w:ascii="Cambria" w:hAnsi="Cambria"/>
+          <w:sz w:val="20"/>
+          <w:szCs w:val="20"/>
+        </w:rPr>
+        <w:tab/>
+        <w:t>(at-package Bedok)</w:t>
+      </w:r>
+      <w:r>
+        <w:rPr>
+          <w:rFonts w:ascii="Cambria" w:hAnsi="Cambria"/>
+          <w:sz w:val="20"/>
+          <w:szCs w:val="20"/>
+        </w:rPr>
+        <w:t xml:space="preserve"> )</w:t>
+      </w:r>
+    </w:p>
+    <w:p>
+      <w:pPr>
+        <w:pStyle w:val="NormalWeb"/>
+        <w:numPr>
+          <w:ilvl w:val="0"/>
+          <w:numId w:val="7"/>
+        </w:numPr>
+        <w:shd w:val="clear" w:color="auto" w:fill="FFFFFF"/>
+        <w:rPr>
+          <w:rFonts w:ascii="Cambria" w:hAnsi="Cambria"/>
+          <w:sz w:val="20"/>
+          <w:szCs w:val="20"/>
+        </w:rPr>
+      </w:pPr>
+      <w:r>
+        <w:rPr>
+          <w:rFonts w:ascii="Cambria" w:hAnsi="Cambria" w:cs="Arial"/>
+          <w:b/>
+          <w:bCs/>
+          <w:color w:val="0000FF"/>
+          <w:sz w:val="20"/>
+          <w:szCs w:val="20"/>
+        </w:rPr>
+        <w:t xml:space="preserve">Goal specification: </w:t>
+      </w:r>
+      <w:r>
+        <w:rPr>
+          <w:rFonts w:ascii="Cambria" w:hAnsi="Cambria"/>
+          <w:sz w:val="20"/>
+          <w:szCs w:val="20"/>
+        </w:rPr>
+        <w:t xml:space="preserve">Truck to load package at Bedok and </w:t>
+      </w:r>
+      <w:r>
+        <w:rPr>
+          <w:rFonts w:ascii="Cambria" w:hAnsi="Cambria"/>
+          <w:sz w:val="20"/>
+          <w:szCs w:val="20"/>
+        </w:rPr>
+        <w:t>deliver to Changi (question 2)</w:t>
+      </w:r>
+      <w:r>
+        <w:rPr>
+          <w:rFonts w:ascii="Cambria" w:hAnsi="Cambria"/>
+          <w:sz w:val="20"/>
+          <w:szCs w:val="20"/>
+        </w:rPr>
+        <w:t>.</w:t>
+      </w:r>
+    </w:p>
+    <w:p>
+      <w:pPr>
+        <w:pStyle w:val="NormalWeb"/>
+        <w:numPr>
+          <w:ilvl w:val="1"/>
+          <w:numId w:val="7"/>
+        </w:numPr>
+        <w:shd w:val="clear" w:color="auto" w:fill="FFFFFF"/>
+        <w:rPr>
+          <w:rFonts w:ascii="Cambria" w:hAnsi="Cambria"/>
+          <w:color w:val="000000" w:themeColor="text1"/>
+          <w:sz w:val="20"/>
+          <w:szCs w:val="20"/>
+        </w:rPr>
+      </w:pPr>
+      <w:r>
+        <w:rPr>
+          <w:rFonts w:ascii="Cambria" w:hAnsi="Cambria"/>
+          <w:color w:val="000000" w:themeColor="text1"/>
+          <w:sz w:val="20"/>
+          <w:szCs w:val="20"/>
+        </w:rPr>
+        <w:t xml:space="preserve">at-package(Package1, Changi) must be true. </w:t>
+      </w:r>
+    </w:p>
+    <w:p>
+      <w:pPr>
+        <w:pStyle w:val="NormalWeb"/>
+        <w:numPr>
+          <w:ilvl w:val="1"/>
+          <w:numId w:val="7"/>
+        </w:numPr>
+        <w:shd w:val="clear" w:color="auto" w:fill="FFFFFF"/>
+        <w:spacing w:after="0" w:afterAutospacing="0"/>
+        <w:rPr>
+          <w:rFonts w:ascii="Cambria" w:hAnsi="Cambria"/>
+          <w:color w:val="000000" w:themeColor="text1"/>
+          <w:sz w:val="20"/>
+          <w:szCs w:val="20"/>
+        </w:rPr>
+      </w:pPr>
+      <w:r>
+        <w:rPr>
+          <w:rFonts w:ascii="Cambria" w:hAnsi="Cambria"/>
+          <w:color w:val="000000" w:themeColor="text1"/>
+          <w:sz w:val="20"/>
+          <w:szCs w:val="20"/>
+        </w:rPr>
+        <w:t xml:space="preserve">We don’t care about everything else. </w:t>
+      </w:r>
+    </w:p>
+    <w:p>
+      <w:pPr>
+        <w:pStyle w:val="NormalWeb"/>
+        <w:shd w:val="clear" w:color="auto" w:fill="FFFFFF"/>
+        <w:spacing w:before="0" w:beforeAutospacing="0" w:after="0" w:afterAutospacing="0"/>
+        <w:ind w:left="1080"/>
+        <w:rPr>
+          <w:rFonts w:ascii="Cambria" w:hAnsi="Cambria"/>
+          <w:sz w:val="20"/>
+          <w:szCs w:val="20"/>
+        </w:rPr>
+      </w:pPr>
+      <w:r>
+        <w:rPr>
+          <w:rFonts w:ascii="Cambria" w:hAnsi="Cambria" w:cs="Arial"/>
+          <w:b/>
+          <w:bCs/>
+          <w:color w:val="0000FF"/>
+          <w:sz w:val="20"/>
+          <w:szCs w:val="20"/>
+        </w:rPr>
+        <w:t xml:space="preserve">In PDDL (for </w:t>
+      </w:r>
+      <w:r>
+        <w:rPr>
+          <w:rFonts w:ascii="Cambria" w:hAnsi="Cambria" w:cs="Arial"/>
+          <w:b/>
+          <w:bCs/>
+          <w:color w:val="0000FF"/>
+          <w:sz w:val="20"/>
+          <w:szCs w:val="20"/>
+        </w:rPr>
+        <w:t>problem</w:t>
+      </w:r>
+      <w:r>
+        <w:rPr>
+          <w:rFonts w:ascii="Cambria" w:hAnsi="Cambria" w:cs="Arial"/>
+          <w:b/>
+          <w:bCs/>
+          <w:color w:val="0000FF"/>
+          <w:sz w:val="20"/>
+          <w:szCs w:val="20"/>
+        </w:rPr>
+        <w:t>)</w:t>
+      </w:r>
+      <w:r>
+        <w:rPr>
+          <w:rFonts w:ascii="Cambria" w:hAnsi="Cambria" w:cs="Arial"/>
+          <w:b/>
+          <w:bCs/>
+          <w:color w:val="0000FF"/>
+          <w:sz w:val="20"/>
+          <w:szCs w:val="20"/>
+        </w:rPr>
+        <w:t xml:space="preserve">: </w:t>
+      </w:r>
+    </w:p>
+    <w:p>
+      <w:pPr>
+        <w:pStyle w:val="NormalWeb"/>
+        <w:shd w:val="clear" w:color="auto" w:fill="FFFFFF"/>
+        <w:spacing w:before="0" w:beforeAutospacing="0" w:after="0" w:afterAutospacing="0"/>
+        <w:ind w:left="1080"/>
+        <w:rPr>
+          <w:rFonts w:ascii="Cambria" w:hAnsi="Cambria"/>
+          <w:sz w:val="20"/>
+          <w:szCs w:val="20"/>
+        </w:rPr>
+      </w:pPr>
+      <w:r>
+        <w:rPr>
+          <w:rFonts w:ascii="Cambria" w:hAnsi="Cambria"/>
+          <w:sz w:val="20"/>
+          <w:szCs w:val="20"/>
+        </w:rPr>
+        <w:t xml:space="preserve">               (:</w:t>
+      </w:r>
+      <w:r>
+        <w:rPr>
+          <w:rFonts w:ascii="Cambria" w:hAnsi="Cambria"/>
+          <w:sz w:val="20"/>
+          <w:szCs w:val="20"/>
+        </w:rPr>
+        <w:t>goal</w:t>
+      </w:r>
+      <w:r>
+        <w:rPr>
+          <w:rFonts w:ascii="Cambria" w:hAnsi="Cambria"/>
+          <w:sz w:val="20"/>
+          <w:szCs w:val="20"/>
+        </w:rPr>
+        <w:t xml:space="preserve"> (</w:t>
+      </w:r>
+      <w:r>
+        <w:rPr>
+          <w:rFonts w:ascii="Cambria" w:hAnsi="Cambria"/>
+          <w:sz w:val="20"/>
+          <w:szCs w:val="20"/>
+        </w:rPr>
+        <w:t>and (at-package Package1</w:t>
+      </w:r>
+      <w:r>
+        <w:rPr>
+          <w:rFonts w:ascii="Cambria" w:hAnsi="Cambria"/>
+          <w:sz w:val="20"/>
+          <w:szCs w:val="20"/>
+        </w:rPr>
+        <w:t xml:space="preserve"> </w:t>
+      </w:r>
+      <w:r>
+        <w:rPr>
+          <w:rFonts w:ascii="Cambria" w:hAnsi="Cambria"/>
+          <w:sz w:val="20"/>
+          <w:szCs w:val="20"/>
+        </w:rPr>
+        <w:t>Changi</w:t>
+      </w:r>
+      <w:r>
+        <w:rPr>
+          <w:rFonts w:ascii="Cambria" w:hAnsi="Cambria"/>
+          <w:sz w:val="20"/>
+          <w:szCs w:val="20"/>
+        </w:rPr>
+        <w:t>)</w:t>
+      </w:r>
+      <w:r>
+        <w:rPr>
+          <w:rFonts w:ascii="Cambria" w:hAnsi="Cambria"/>
+          <w:sz w:val="20"/>
+          <w:szCs w:val="20"/>
+        </w:rPr>
+        <w:t xml:space="preserve"> </w:t>
+      </w:r>
+      <w:r>
+        <w:rPr>
+          <w:rFonts w:ascii="Cambria" w:hAnsi="Cambria"/>
+          <w:sz w:val="20"/>
+          <w:szCs w:val="20"/>
+        </w:rPr>
+        <w:t>)</w:t>
+      </w:r>
+      <w:r>
+        <w:rPr>
+          <w:rFonts w:ascii="Cambria" w:hAnsi="Cambria"/>
+          <w:sz w:val="20"/>
+          <w:szCs w:val="20"/>
+        </w:rPr>
+        <w:t>)</w:t>
+      </w:r>
+    </w:p>
+    <w:p>
+      <w:pPr>
+        <w:pStyle w:val="NormalWeb"/>
+        <w:numPr>
+          <w:ilvl w:val="0"/>
+          <w:numId w:val="7"/>
+        </w:numPr>
+        <w:shd w:val="clear" w:color="auto" w:fill="FFFFFF"/>
+        <w:rPr>
+          <w:rFonts w:ascii="Cambria" w:hAnsi="Cambria"/>
+          <w:sz w:val="20"/>
+          <w:szCs w:val="20"/>
+        </w:rPr>
+      </w:pPr>
+      <w:r>
+        <w:rPr>
+          <w:rFonts w:ascii="Cambria" w:hAnsi="Cambria" w:cs="Arial"/>
+          <w:b/>
+          <w:bCs/>
+          <w:color w:val="0000FF"/>
+          <w:sz w:val="20"/>
+          <w:szCs w:val="20"/>
+        </w:rPr>
+        <w:t xml:space="preserve">Actions/Operators: </w:t>
+      </w:r>
+      <w:r>
+        <w:rPr>
+          <w:rFonts w:ascii="Cambria" w:hAnsi="Cambria"/>
+          <w:sz w:val="20"/>
+          <w:szCs w:val="20"/>
+        </w:rPr>
+        <w:t xml:space="preserve">The </w:t>
+      </w:r>
+      <w:r>
+        <w:rPr>
+          <w:rFonts w:ascii="Cambria" w:hAnsi="Cambria"/>
+          <w:sz w:val="20"/>
+          <w:szCs w:val="20"/>
+        </w:rPr>
+        <w:t>truck</w:t>
+      </w:r>
+      <w:r>
+        <w:rPr>
+          <w:rFonts w:ascii="Cambria" w:hAnsi="Cambria"/>
+          <w:sz w:val="20"/>
+          <w:szCs w:val="20"/>
+        </w:rPr>
+        <w:t xml:space="preserve"> can move between </w:t>
+      </w:r>
+      <w:r>
+        <w:rPr>
+          <w:rFonts w:ascii="Cambria" w:hAnsi="Cambria"/>
+          <w:sz w:val="20"/>
+          <w:szCs w:val="20"/>
+        </w:rPr>
+        <w:t>locations</w:t>
+      </w:r>
+      <w:r>
+        <w:rPr>
+          <w:rFonts w:ascii="Cambria" w:hAnsi="Cambria"/>
+          <w:sz w:val="20"/>
+          <w:szCs w:val="20"/>
+        </w:rPr>
+        <w:t xml:space="preserve">, </w:t>
+      </w:r>
+      <w:r>
+        <w:rPr>
+          <w:rFonts w:ascii="Cambria" w:hAnsi="Cambria"/>
+          <w:sz w:val="20"/>
+          <w:szCs w:val="20"/>
+        </w:rPr>
+        <w:t>load and unload a package</w:t>
+      </w:r>
+      <w:r>
+        <w:rPr>
+          <w:rFonts w:ascii="Cambria" w:hAnsi="Cambria"/>
+          <w:sz w:val="20"/>
+          <w:szCs w:val="20"/>
+        </w:rPr>
+        <w:t xml:space="preserve">. </w:t>
+      </w:r>
+    </w:p>
+    <w:p>
+      <w:pPr>
+        <w:pStyle w:val="NormalWeb"/>
+        <w:numPr>
+          <w:ilvl w:val="1"/>
+          <w:numId w:val="7"/>
+        </w:numPr>
+        <w:shd w:val="clear" w:color="auto" w:fill="FFFFFF"/>
+        <w:rPr>
+          <w:rFonts w:ascii="Cambria" w:hAnsi="Cambria"/>
+          <w:color w:val="000000" w:themeColor="text1"/>
+          <w:sz w:val="20"/>
+          <w:szCs w:val="20"/>
+        </w:rPr>
+      </w:pPr>
+      <w:r>
+        <w:rPr>
+          <w:rFonts w:ascii="Cambria" w:hAnsi="Cambria" w:cs="Arial"/>
+          <w:color w:val="000000" w:themeColor="text1"/>
+          <w:sz w:val="20"/>
+          <w:szCs w:val="20"/>
+        </w:rPr>
+        <w:t>Descriptio</w:t>
+      </w:r>
+      <w:r>
+        <w:rPr>
+          <w:rFonts w:ascii="Cambria" w:hAnsi="Cambria" w:cs="Arial"/>
+          <w:color w:val="000000" w:themeColor="text1"/>
+          <w:sz w:val="20"/>
+          <w:szCs w:val="20"/>
+        </w:rPr>
+        <w:t>n: the truck can move from x to y</w:t>
+      </w:r>
+    </w:p>
+    <w:p>
+      <w:pPr>
+        <w:pStyle w:val="NormalWeb"/>
+        <w:numPr>
+          <w:ilvl w:val="2"/>
+          <w:numId w:val="7"/>
+        </w:numPr>
+        <w:shd w:val="clear" w:color="auto" w:fill="FFFFFF"/>
+        <w:rPr>
+          <w:rFonts w:ascii="Cambria" w:hAnsi="Cambria"/>
+          <w:color w:val="000000" w:themeColor="text1"/>
+          <w:sz w:val="20"/>
+          <w:szCs w:val="20"/>
+        </w:rPr>
+      </w:pPr>
+      <w:r>
+        <w:rPr>
+          <w:rFonts w:ascii="Cambria" w:hAnsi="Cambria" w:cs="Arial"/>
+          <w:color w:val="000000" w:themeColor="text1"/>
+          <w:sz w:val="20"/>
+          <w:szCs w:val="20"/>
+        </w:rPr>
+        <w:t>Precondition: LOCATION(x), LOCATION(y), and at-location(x) are true</w:t>
+      </w:r>
+    </w:p>
+    <w:p>
+      <w:pPr>
+        <w:pStyle w:val="NormalWeb"/>
+        <w:numPr>
+          <w:ilvl w:val="2"/>
+          <w:numId w:val="7"/>
+        </w:numPr>
+        <w:shd w:val="clear" w:color="auto" w:fill="FFFFFF"/>
+        <w:rPr>
+          <w:rFonts w:ascii="Cambria" w:hAnsi="Cambria"/>
+          <w:color w:val="000000" w:themeColor="text1"/>
+          <w:sz w:val="20"/>
+          <w:szCs w:val="20"/>
+        </w:rPr>
+      </w:pPr>
+      <w:r>
+        <w:rPr>
+          <w:rFonts w:ascii="Cambria" w:hAnsi="Cambria" w:cs="Arial"/>
+          <w:color w:val="000000" w:themeColor="text1"/>
+          <w:sz w:val="20"/>
+          <w:szCs w:val="20"/>
+        </w:rPr>
+        <w:t>Effect: at-location(y) becomes true. at-location(x) becomes false. All else doesn’t change.</w:t>
+      </w:r>
+    </w:p>
+    <w:p>
+      <w:pPr>
+        <w:pStyle w:val="NormalWeb"/>
+        <w:numPr>
+          <w:ilvl w:val="1"/>
+          <w:numId w:val="7"/>
+        </w:numPr>
+        <w:shd w:val="clear" w:color="auto" w:fill="FFFFFF"/>
+        <w:rPr>
+          <w:rFonts w:ascii="Cambria" w:hAnsi="Cambria"/>
+          <w:color w:val="000000" w:themeColor="text1"/>
+          <w:sz w:val="20"/>
+          <w:szCs w:val="20"/>
+        </w:rPr>
+      </w:pPr>
+      <w:r>
+        <w:rPr>
+          <w:rFonts w:ascii="Cambria" w:hAnsi="Cambria" w:cs="Arial"/>
+          <w:color w:val="000000" w:themeColor="text1"/>
+          <w:sz w:val="20"/>
+          <w:szCs w:val="20"/>
+        </w:rPr>
+        <w:t xml:space="preserve">Description: the truck can load x </w:t>
+      </w:r>
+      <w:r>
+        <w:rPr>
+          <w:rFonts w:ascii="Cambria" w:hAnsi="Cambria" w:cs="Arial"/>
+          <w:color w:val="000000" w:themeColor="text1"/>
+          <w:sz w:val="20"/>
+          <w:szCs w:val="20"/>
+        </w:rPr>
+        <w:t>at</w:t>
+      </w:r>
+      <w:r>
+        <w:rPr>
+          <w:rFonts w:ascii="Cambria" w:hAnsi="Cambria" w:cs="Arial"/>
+          <w:color w:val="000000" w:themeColor="text1"/>
+          <w:sz w:val="20"/>
+          <w:szCs w:val="20"/>
+        </w:rPr>
+        <w:t xml:space="preserve"> y.</w:t>
+      </w:r>
+    </w:p>
+    <w:p>
+      <w:pPr>
+        <w:pStyle w:val="NormalWeb"/>
+        <w:numPr>
+          <w:ilvl w:val="2"/>
+          <w:numId w:val="7"/>
+        </w:numPr>
+        <w:shd w:val="clear" w:color="auto" w:fill="FFFFFF"/>
+        <w:rPr>
+          <w:rFonts w:ascii="Cambria" w:hAnsi="Cambria"/>
+          <w:color w:val="000000" w:themeColor="text1"/>
+          <w:sz w:val="20"/>
+          <w:szCs w:val="20"/>
+        </w:rPr>
+      </w:pPr>
+      <w:r>
+        <w:rPr>
+          <w:rFonts w:ascii="Cambria" w:hAnsi="Cambria" w:cs="Arial"/>
+          <w:color w:val="000000" w:themeColor="text1"/>
+          <w:sz w:val="20"/>
+          <w:szCs w:val="20"/>
+        </w:rPr>
+        <w:t>Precondition: PACKAGE(x), LOCATION(y), at-package(x, y), at-location(y)</w:t>
+      </w:r>
+      <w:r>
+        <w:rPr>
+          <w:rFonts w:ascii="Cambria" w:hAnsi="Cambria" w:cs="Arial"/>
+          <w:color w:val="000000" w:themeColor="text1"/>
+          <w:sz w:val="20"/>
+          <w:szCs w:val="20"/>
+        </w:rPr>
+        <w:t xml:space="preserve"> </w:t>
+      </w:r>
+      <w:r>
+        <w:rPr>
+          <w:rFonts w:ascii="Cambria" w:hAnsi="Cambria" w:cs="Arial"/>
+          <w:color w:val="000000" w:themeColor="text1"/>
+          <w:sz w:val="20"/>
+          <w:szCs w:val="20"/>
+        </w:rPr>
+        <w:t>are true.</w:t>
+      </w:r>
+    </w:p>
+    <w:p>
+      <w:pPr>
+        <w:pStyle w:val="NormalWeb"/>
+        <w:numPr>
+          <w:ilvl w:val="2"/>
+          <w:numId w:val="7"/>
+        </w:numPr>
+        <w:shd w:val="clear" w:color="auto" w:fill="FFFFFF"/>
+        <w:rPr>
+          <w:rFonts w:ascii="Cambria" w:hAnsi="Cambria"/>
+          <w:color w:val="000000" w:themeColor="text1"/>
+          <w:sz w:val="20"/>
+          <w:szCs w:val="20"/>
+        </w:rPr>
+      </w:pPr>
+      <w:r>
+        <w:rPr>
+          <w:rFonts w:ascii="Cambria" w:hAnsi="Cambria" w:cs="Arial"/>
+          <w:color w:val="000000" w:themeColor="text1"/>
+          <w:sz w:val="20"/>
+          <w:szCs w:val="20"/>
+        </w:rPr>
+        <w:t xml:space="preserve">Effect: </w:t>
+      </w:r>
+      <w:r>
+        <w:rPr>
+          <w:rFonts w:ascii="Cambria" w:hAnsi="Cambria" w:cs="Arial"/>
+          <w:color w:val="000000" w:themeColor="text1"/>
+          <w:sz w:val="20"/>
+          <w:szCs w:val="20"/>
+        </w:rPr>
+        <w:t>carry</w:t>
+      </w:r>
+      <w:r>
+        <w:rPr>
+          <w:rFonts w:ascii="Cambria" w:hAnsi="Cambria" w:cs="Arial"/>
+          <w:color w:val="000000" w:themeColor="text1"/>
+          <w:sz w:val="20"/>
+          <w:szCs w:val="20"/>
+        </w:rPr>
+        <w:t>(x, y) becomes true. at-package(x, y) becomes false. All else doesn’t change</w:t>
+      </w:r>
+    </w:p>
+    <w:p>
+      <w:pPr>
+        <w:pStyle w:val="NormalWeb"/>
+        <w:numPr>
+          <w:ilvl w:val="1"/>
+          <w:numId w:val="7"/>
+        </w:numPr>
+        <w:shd w:val="clear" w:color="auto" w:fill="FFFFFF"/>
+        <w:rPr>
+          <w:rFonts w:ascii="Cambria" w:hAnsi="Cambria"/>
+          <w:color w:val="000000" w:themeColor="text1"/>
+          <w:sz w:val="20"/>
+          <w:szCs w:val="20"/>
+        </w:rPr>
+      </w:pPr>
+      <w:r>
+        <w:rPr>
+          <w:rFonts w:ascii="Cambria" w:hAnsi="Cambria" w:cs="Arial"/>
+          <w:color w:val="000000" w:themeColor="text1"/>
+          <w:sz w:val="20"/>
+          <w:szCs w:val="20"/>
+        </w:rPr>
+        <w:t xml:space="preserve">Description: the truck can </w:t>
+      </w:r>
+      <w:r>
+        <w:rPr>
+          <w:rFonts w:ascii="Cambria" w:hAnsi="Cambria" w:cs="Arial"/>
+          <w:color w:val="000000" w:themeColor="text1"/>
+          <w:sz w:val="20"/>
+          <w:szCs w:val="20"/>
+        </w:rPr>
+        <w:t>un</w:t>
+      </w:r>
+      <w:r>
+        <w:rPr>
+          <w:rFonts w:ascii="Cambria" w:hAnsi="Cambria" w:cs="Arial"/>
+          <w:color w:val="000000" w:themeColor="text1"/>
+          <w:sz w:val="20"/>
+          <w:szCs w:val="20"/>
+        </w:rPr>
+        <w:t xml:space="preserve">load x </w:t>
+      </w:r>
+      <w:r>
+        <w:rPr>
+          <w:rFonts w:ascii="Cambria" w:hAnsi="Cambria" w:cs="Arial"/>
+          <w:color w:val="000000" w:themeColor="text1"/>
+          <w:sz w:val="20"/>
+          <w:szCs w:val="20"/>
+        </w:rPr>
+        <w:t>at</w:t>
+      </w:r>
+      <w:r>
+        <w:rPr>
+          <w:rFonts w:ascii="Cambria" w:hAnsi="Cambria" w:cs="Arial"/>
+          <w:color w:val="000000" w:themeColor="text1"/>
+          <w:sz w:val="20"/>
+          <w:szCs w:val="20"/>
+        </w:rPr>
+        <w:t xml:space="preserve"> y.</w:t>
+      </w:r>
+    </w:p>
+    <w:p>
+      <w:pPr>
+        <w:pStyle w:val="NormalWeb"/>
+        <w:numPr>
+          <w:ilvl w:val="2"/>
+          <w:numId w:val="7"/>
+        </w:numPr>
+        <w:shd w:val="clear" w:color="auto" w:fill="FFFFFF"/>
+        <w:rPr>
+          <w:rFonts w:ascii="Cambria" w:hAnsi="Cambria"/>
+          <w:color w:val="000000" w:themeColor="text1"/>
+          <w:sz w:val="20"/>
+          <w:szCs w:val="20"/>
+        </w:rPr>
+      </w:pPr>
+      <w:r>
+        <w:rPr>
+          <w:rFonts w:ascii="Cambria" w:hAnsi="Cambria" w:cs="Arial"/>
+          <w:color w:val="000000" w:themeColor="text1"/>
+          <w:sz w:val="20"/>
+          <w:szCs w:val="20"/>
+        </w:rPr>
+        <w:t>Precondition: PACKAGE(x), LOCATION(y), at-location(y) are true.</w:t>
+      </w:r>
+    </w:p>
+    <w:p>
+      <w:pPr>
+        <w:pStyle w:val="NormalWeb"/>
+        <w:numPr>
+          <w:ilvl w:val="2"/>
+          <w:numId w:val="7"/>
+        </w:numPr>
+        <w:shd w:val="clear" w:color="auto" w:fill="FFFFFF"/>
+        <w:spacing w:after="0" w:afterAutospacing="0"/>
+        <w:rPr>
+          <w:rFonts w:ascii="Cambria" w:hAnsi="Cambria"/>
+          <w:color w:val="000000" w:themeColor="text1"/>
+          <w:sz w:val="20"/>
+          <w:szCs w:val="20"/>
+        </w:rPr>
+      </w:pPr>
+      <w:r>
+        <w:rPr>
+          <w:rFonts w:ascii="Cambria" w:hAnsi="Cambria" w:cs="Arial"/>
+          <w:color w:val="000000" w:themeColor="text1"/>
+          <w:sz w:val="20"/>
+          <w:szCs w:val="20"/>
+        </w:rPr>
+        <w:t xml:space="preserve">Effect: </w:t>
+      </w:r>
+      <w:r>
+        <w:rPr>
+          <w:rFonts w:ascii="Cambria" w:hAnsi="Cambria" w:cs="Arial"/>
+          <w:color w:val="000000" w:themeColor="text1"/>
+          <w:sz w:val="20"/>
+          <w:szCs w:val="20"/>
+        </w:rPr>
+        <w:t>carry</w:t>
+      </w:r>
+      <w:r>
+        <w:rPr>
+          <w:rFonts w:ascii="Cambria" w:hAnsi="Cambria" w:cs="Arial"/>
+          <w:color w:val="000000" w:themeColor="text1"/>
+          <w:sz w:val="20"/>
+          <w:szCs w:val="20"/>
+        </w:rPr>
+        <w:t xml:space="preserve">(x, y) becomes </w:t>
+      </w:r>
+      <w:r>
+        <w:rPr>
+          <w:rFonts w:ascii="Cambria" w:hAnsi="Cambria" w:cs="Arial"/>
+          <w:color w:val="000000" w:themeColor="text1"/>
+          <w:sz w:val="20"/>
+          <w:szCs w:val="20"/>
+        </w:rPr>
+        <w:t>false</w:t>
+      </w:r>
+      <w:r>
+        <w:rPr>
+          <w:rFonts w:ascii="Cambria" w:hAnsi="Cambria" w:cs="Arial"/>
+          <w:color w:val="000000" w:themeColor="text1"/>
+          <w:sz w:val="20"/>
+          <w:szCs w:val="20"/>
+        </w:rPr>
+        <w:t xml:space="preserve">. at-package(x, y) becomes </w:t>
+      </w:r>
+      <w:r>
+        <w:rPr>
+          <w:rFonts w:ascii="Cambria" w:hAnsi="Cambria" w:cs="Arial"/>
+          <w:color w:val="000000" w:themeColor="text1"/>
+          <w:sz w:val="20"/>
+          <w:szCs w:val="20"/>
+        </w:rPr>
+        <w:t>true</w:t>
+      </w:r>
+      <w:r>
+        <w:rPr>
+          <w:rFonts w:ascii="Cambria" w:hAnsi="Cambria" w:cs="Arial"/>
+          <w:color w:val="000000" w:themeColor="text1"/>
+          <w:sz w:val="20"/>
+          <w:szCs w:val="20"/>
+        </w:rPr>
+        <w:t>. All else doesn’t change</w:t>
+      </w:r>
+    </w:p>
+    <w:p>
+      <w:pPr>
+        <w:pStyle w:val="NormalWeb"/>
+        <w:shd w:val="clear" w:color="auto" w:fill="FFFFFF"/>
+        <w:spacing w:after="0" w:afterAutospacing="0"/>
+        <w:ind w:left="1080"/>
+        <w:rPr>
+          <w:rFonts w:ascii="Cambria" w:hAnsi="Cambria"/>
+          <w:sz w:val="20"/>
+          <w:szCs w:val="20"/>
+        </w:rPr>
+      </w:pPr>
+      <w:r>
+        <w:rPr>
+          <w:rFonts w:ascii="Cambria" w:hAnsi="Cambria" w:cs="Arial"/>
+          <w:b/>
+          <w:bCs/>
+          <w:color w:val="0000FF"/>
+          <w:sz w:val="20"/>
+          <w:szCs w:val="20"/>
+        </w:rPr>
+        <w:t xml:space="preserve">In PDDL (for domain): </w:t>
+      </w:r>
+    </w:p>
+    <w:p>
+      <w:pPr>
+        <w:pStyle w:val="NormalWeb"/>
+        <w:shd w:val="clear" w:color="auto" w:fill="FFFFFF"/>
+        <w:spacing w:before="0" w:beforeAutospacing="0" w:after="0" w:afterAutospacing="0"/>
+        <w:ind w:left="1080"/>
+        <w:rPr>
+          <w:rFonts w:ascii="Cambria" w:hAnsi="Cambria"/>
+          <w:sz w:val="20"/>
+          <w:szCs w:val="20"/>
+        </w:rPr>
+      </w:pPr>
+      <w:r>
+        <w:rPr>
+          <w:rFonts w:ascii="Cambria" w:hAnsi="Cambria"/>
+          <w:sz w:val="20"/>
+          <w:szCs w:val="20"/>
+        </w:rPr>
+        <w:t xml:space="preserve">               (:</w:t>
+      </w:r>
+      <w:r>
+        <w:rPr>
+          <w:rFonts w:ascii="Cambria" w:hAnsi="Cambria"/>
+          <w:sz w:val="20"/>
+          <w:szCs w:val="20"/>
+        </w:rPr>
+        <w:t>action move :parameters (?x ?y)</w:t>
+      </w:r>
+    </w:p>
+    <w:p>
+      <w:pPr>
+        <w:pStyle w:val="NormalWeb"/>
+        <w:shd w:val="clear" w:color="auto" w:fill="FFFFFF"/>
+        <w:spacing w:before="0" w:beforeAutospacing="0" w:after="0" w:afterAutospacing="0"/>
+        <w:ind w:left="1080"/>
+        <w:rPr>
+          <w:rFonts w:ascii="Cambria" w:hAnsi="Cambria"/>
+          <w:sz w:val="20"/>
+          <w:szCs w:val="20"/>
+        </w:rPr>
+      </w:pPr>
+      <w:r>
+        <w:rPr>
+          <w:rFonts w:ascii="Cambria" w:hAnsi="Cambria"/>
+          <w:sz w:val="20"/>
+          <w:szCs w:val="20"/>
+        </w:rPr>
+        <w:tab/>
+      </w:r>
+      <w:r>
+        <w:rPr>
+          <w:rFonts w:ascii="Cambria" w:hAnsi="Cambria"/>
+          <w:sz w:val="20"/>
+          <w:szCs w:val="20"/>
+        </w:rPr>
+        <w:tab/>
+        <w:t>:precondition (and (LOCATION ?x) (LOCATION ?y)</w:t>
+      </w:r>
+    </w:p>
+    <w:p>
+      <w:pPr>
+        <w:pStyle w:val="NormalWeb"/>
+        <w:shd w:val="clear" w:color="auto" w:fill="FFFFFF"/>
+        <w:spacing w:before="0" w:beforeAutospacing="0" w:after="0" w:afterAutospacing="0"/>
+        <w:ind w:left="1080"/>
+        <w:rPr>
+          <w:rFonts w:ascii="Cambria" w:hAnsi="Cambria"/>
+          <w:sz w:val="20"/>
+          <w:szCs w:val="20"/>
+        </w:rPr>
+      </w:pPr>
+      <w:r>
+        <w:rPr>
+          <w:rFonts w:ascii="Cambria" w:hAnsi="Cambria"/>
+          <w:sz w:val="20"/>
+          <w:szCs w:val="20"/>
+        </w:rPr>
+        <w:tab/>
+      </w:r>
+      <w:r>
+        <w:rPr>
+          <w:rFonts w:ascii="Cambria" w:hAnsi="Cambria"/>
+          <w:sz w:val="20"/>
+          <w:szCs w:val="20"/>
+        </w:rPr>
+        <w:tab/>
+      </w:r>
+      <w:r>
+        <w:rPr>
+          <w:rFonts w:ascii="Cambria" w:hAnsi="Cambria"/>
+          <w:sz w:val="20"/>
+          <w:szCs w:val="20"/>
+        </w:rPr>
+        <w:tab/>
+      </w:r>
+      <w:r>
+        <w:rPr>
+          <w:rFonts w:ascii="Cambria" w:hAnsi="Cambria"/>
+          <w:sz w:val="20"/>
+          <w:szCs w:val="20"/>
+        </w:rPr>
+        <w:tab/>
+        <w:t xml:space="preserve">          (at-location ?x)</w:t>
+      </w:r>
+      <w:r>
+        <w:rPr>
+          <w:rFonts w:ascii="Cambria" w:hAnsi="Cambria"/>
+          <w:sz w:val="20"/>
+          <w:szCs w:val="20"/>
+        </w:rPr>
+        <w:t xml:space="preserve"> </w:t>
+      </w:r>
+      <w:r>
+        <w:rPr>
+          <w:rFonts w:ascii="Cambria" w:hAnsi="Cambria"/>
+          <w:sz w:val="20"/>
+          <w:szCs w:val="20"/>
+        </w:rPr>
+        <w:t>)</w:t>
+      </w:r>
+    </w:p>
+    <w:p>
+      <w:pPr>
+        <w:pStyle w:val="NormalWeb"/>
+        <w:shd w:val="clear" w:color="auto" w:fill="FFFFFF"/>
+        <w:spacing w:before="0" w:beforeAutospacing="0" w:after="0" w:afterAutospacing="0"/>
+        <w:ind w:left="1080"/>
+        <w:rPr>
+          <w:rFonts w:ascii="Cambria" w:hAnsi="Cambria"/>
+          <w:sz w:val="20"/>
+          <w:szCs w:val="20"/>
+        </w:rPr>
+      </w:pPr>
+      <w:r>
+        <w:rPr>
+          <w:rFonts w:ascii="Cambria" w:hAnsi="Cambria"/>
+          <w:sz w:val="20"/>
+          <w:szCs w:val="20"/>
+        </w:rPr>
+        <w:tab/>
+      </w:r>
+      <w:r>
+        <w:rPr>
+          <w:rFonts w:ascii="Cambria" w:hAnsi="Cambria"/>
+          <w:sz w:val="20"/>
+          <w:szCs w:val="20"/>
+        </w:rPr>
+        <w:tab/>
+        <w:t xml:space="preserve">:effect </w:t>
+      </w:r>
+      <w:r>
+        <w:rPr>
+          <w:rFonts w:ascii="Cambria" w:hAnsi="Cambria"/>
+          <w:sz w:val="20"/>
+          <w:szCs w:val="20"/>
+        </w:rPr>
+        <w:tab/>
+        <w:t xml:space="preserve">           (and (at-location ?y)</w:t>
+      </w:r>
+      <w:r>
+        <w:rPr>
+          <w:rFonts w:ascii="Cambria" w:hAnsi="Cambria"/>
+          <w:sz w:val="20"/>
+          <w:szCs w:val="20"/>
+        </w:rPr>
+        <w:t xml:space="preserve"> (not (at-location ?x)) ) )</w:t>
+      </w:r>
+    </w:p>
+    <w:p>
+      <w:pPr>
+        <w:pStyle w:val="NormalWeb"/>
+        <w:shd w:val="clear" w:color="auto" w:fill="FFFFFF"/>
+        <w:spacing w:before="0" w:beforeAutospacing="0" w:after="0" w:afterAutospacing="0"/>
+        <w:ind w:left="1080"/>
+      </w:pPr>
+    </w:p>
+    <w:p>
+      <w:pPr>
+        <w:pStyle w:val="NormalWeb"/>
+        <w:shd w:val="clear" w:color="auto" w:fill="FFFFFF"/>
+        <w:spacing w:before="0" w:beforeAutospacing="0" w:after="0" w:afterAutospacing="0"/>
+        <w:ind w:left="1080"/>
+        <w:rPr>
+          <w:rFonts w:ascii="Cambria" w:hAnsi="Cambria"/>
+          <w:sz w:val="20"/>
+          <w:szCs w:val="20"/>
+        </w:rPr>
+      </w:pPr>
+      <w:r>
+        <w:rPr>
+          <w:rFonts w:ascii="Cambria" w:hAnsi="Cambria"/>
+          <w:sz w:val="20"/>
+          <w:szCs w:val="20"/>
+        </w:rPr>
+        <w:t xml:space="preserve">               (:action </w:t>
+      </w:r>
+      <w:r>
+        <w:rPr>
+          <w:rFonts w:ascii="Cambria" w:hAnsi="Cambria"/>
+          <w:sz w:val="20"/>
+          <w:szCs w:val="20"/>
+        </w:rPr>
+        <w:t>pick-up</w:t>
+      </w:r>
+      <w:r>
+        <w:rPr>
+          <w:rFonts w:ascii="Cambria" w:hAnsi="Cambria"/>
+          <w:sz w:val="20"/>
+          <w:szCs w:val="20"/>
+        </w:rPr>
+        <w:t xml:space="preserve"> :parameters (?x ?y)</w:t>
+      </w:r>
+    </w:p>
+    <w:p>
+      <w:pPr>
+        <w:pStyle w:val="NormalWeb"/>
+        <w:shd w:val="clear" w:color="auto" w:fill="FFFFFF"/>
+        <w:spacing w:before="0" w:beforeAutospacing="0" w:after="0" w:afterAutospacing="0"/>
+        <w:ind w:left="1080"/>
+        <w:rPr>
+          <w:rFonts w:ascii="Cambria" w:hAnsi="Cambria"/>
+          <w:sz w:val="20"/>
+          <w:szCs w:val="20"/>
+        </w:rPr>
+      </w:pPr>
+      <w:r>
+        <w:rPr>
+          <w:rFonts w:ascii="Cambria" w:hAnsi="Cambria"/>
+          <w:sz w:val="20"/>
+          <w:szCs w:val="20"/>
+        </w:rPr>
+        <w:tab/>
+      </w:r>
+      <w:r>
+        <w:rPr>
+          <w:rFonts w:ascii="Cambria" w:hAnsi="Cambria"/>
+          <w:sz w:val="20"/>
+          <w:szCs w:val="20"/>
+        </w:rPr>
+        <w:tab/>
+        <w:t>:precondition (and (</w:t>
+      </w:r>
+      <w:r>
+        <w:rPr>
+          <w:rFonts w:ascii="Cambria" w:hAnsi="Cambria"/>
+          <w:sz w:val="20"/>
+          <w:szCs w:val="20"/>
+        </w:rPr>
+        <w:t>PACKAGE</w:t>
+      </w:r>
+      <w:r>
+        <w:rPr>
+          <w:rFonts w:ascii="Cambria" w:hAnsi="Cambria"/>
+          <w:sz w:val="20"/>
+          <w:szCs w:val="20"/>
+        </w:rPr>
+        <w:t xml:space="preserve"> ?x) (LOCATION ?y)</w:t>
+      </w:r>
+    </w:p>
+    <w:p>
+      <w:pPr>
+        <w:pStyle w:val="NormalWeb"/>
+        <w:shd w:val="clear" w:color="auto" w:fill="FFFFFF"/>
+        <w:spacing w:before="0" w:beforeAutospacing="0" w:after="0" w:afterAutospacing="0"/>
+        <w:ind w:left="1080"/>
+        <w:rPr>
+          <w:rFonts w:ascii="Cambria" w:hAnsi="Cambria"/>
+          <w:sz w:val="20"/>
+          <w:szCs w:val="20"/>
+        </w:rPr>
+      </w:pPr>
+      <w:r>
+        <w:rPr>
+          <w:rFonts w:ascii="Cambria" w:hAnsi="Cambria"/>
+          <w:sz w:val="20"/>
+          <w:szCs w:val="20"/>
+        </w:rPr>
+        <w:tab/>
+      </w:r>
+      <w:r>
+        <w:rPr>
+          <w:rFonts w:ascii="Cambria" w:hAnsi="Cambria"/>
+          <w:sz w:val="20"/>
+          <w:szCs w:val="20"/>
+        </w:rPr>
+        <w:tab/>
+      </w:r>
+      <w:r>
+        <w:rPr>
+          <w:rFonts w:ascii="Cambria" w:hAnsi="Cambria"/>
+          <w:sz w:val="20"/>
+          <w:szCs w:val="20"/>
+        </w:rPr>
+        <w:tab/>
+      </w:r>
+      <w:r>
+        <w:rPr>
+          <w:rFonts w:ascii="Cambria" w:hAnsi="Cambria"/>
+          <w:sz w:val="20"/>
+          <w:szCs w:val="20"/>
+        </w:rPr>
+        <w:tab/>
+        <w:t xml:space="preserve">          (at-</w:t>
+      </w:r>
+      <w:r>
+        <w:rPr>
+          <w:rFonts w:ascii="Cambria" w:hAnsi="Cambria"/>
+          <w:sz w:val="20"/>
+          <w:szCs w:val="20"/>
+        </w:rPr>
+        <w:t>package</w:t>
+      </w:r>
+      <w:r>
+        <w:rPr>
+          <w:rFonts w:ascii="Cambria" w:hAnsi="Cambria"/>
+          <w:sz w:val="20"/>
+          <w:szCs w:val="20"/>
+        </w:rPr>
+        <w:t xml:space="preserve"> ?x)</w:t>
+      </w:r>
+      <w:r>
+        <w:rPr>
+          <w:rFonts w:ascii="Cambria" w:hAnsi="Cambria"/>
+          <w:sz w:val="20"/>
+          <w:szCs w:val="20"/>
+        </w:rPr>
+        <w:t xml:space="preserve"> (at-location ?y</w:t>
+      </w:r>
+      <w:r>
+        <w:rPr>
+          <w:rFonts w:ascii="Cambria" w:hAnsi="Cambria"/>
+          <w:sz w:val="20"/>
+          <w:szCs w:val="20"/>
+        </w:rPr>
+        <w:t>)</w:t>
+      </w:r>
+      <w:r>
+        <w:rPr>
+          <w:rFonts w:ascii="Cambria" w:hAnsi="Cambria"/>
+          <w:sz w:val="20"/>
+          <w:szCs w:val="20"/>
+        </w:rPr>
+        <w:t xml:space="preserve"> )</w:t>
+      </w:r>
+    </w:p>
+    <w:p>
+      <w:pPr>
+        <w:pStyle w:val="NormalWeb"/>
+        <w:shd w:val="clear" w:color="auto" w:fill="FFFFFF"/>
+        <w:spacing w:before="0" w:beforeAutospacing="0" w:after="0" w:afterAutospacing="0"/>
+        <w:ind w:left="1080"/>
+        <w:rPr>
+          <w:rFonts w:ascii="Cambria" w:hAnsi="Cambria"/>
+          <w:sz w:val="20"/>
+          <w:szCs w:val="20"/>
+        </w:rPr>
+      </w:pPr>
+      <w:r>
+        <w:rPr>
+          <w:rFonts w:ascii="Cambria" w:hAnsi="Cambria"/>
+          <w:sz w:val="20"/>
+          <w:szCs w:val="20"/>
+        </w:rPr>
+        <w:tab/>
+      </w:r>
+      <w:r>
+        <w:rPr>
+          <w:rFonts w:ascii="Cambria" w:hAnsi="Cambria"/>
+          <w:sz w:val="20"/>
+          <w:szCs w:val="20"/>
+        </w:rPr>
+        <w:tab/>
+        <w:t xml:space="preserve">:effect </w:t>
+      </w:r>
+      <w:r>
+        <w:rPr>
+          <w:rFonts w:ascii="Cambria" w:hAnsi="Cambria"/>
+          <w:sz w:val="20"/>
+          <w:szCs w:val="20"/>
+        </w:rPr>
+        <w:tab/>
+        <w:t xml:space="preserve">           (and (</w:t>
+      </w:r>
+      <w:r>
+        <w:rPr>
+          <w:rFonts w:ascii="Cambria" w:hAnsi="Cambria"/>
+          <w:sz w:val="20"/>
+          <w:szCs w:val="20"/>
+        </w:rPr>
+        <w:t>carry</w:t>
+      </w:r>
+      <w:r>
+        <w:rPr>
+          <w:rFonts w:ascii="Cambria" w:hAnsi="Cambria"/>
+          <w:sz w:val="20"/>
+          <w:szCs w:val="20"/>
+        </w:rPr>
+        <w:t xml:space="preserve"> ?x</w:t>
+      </w:r>
+      <w:r>
+        <w:rPr>
+          <w:rFonts w:ascii="Cambria" w:hAnsi="Cambria"/>
+          <w:sz w:val="20"/>
+          <w:szCs w:val="20"/>
+        </w:rPr>
+        <w:t xml:space="preserve"> ?y) (not (at-</w:t>
+      </w:r>
+      <w:r>
+        <w:rPr>
+          <w:rFonts w:ascii="Cambria" w:hAnsi="Cambria"/>
+          <w:sz w:val="20"/>
+          <w:szCs w:val="20"/>
+        </w:rPr>
+        <w:t>package</w:t>
+      </w:r>
+      <w:r>
+        <w:rPr>
+          <w:rFonts w:ascii="Cambria" w:hAnsi="Cambria"/>
+          <w:sz w:val="20"/>
+          <w:szCs w:val="20"/>
+        </w:rPr>
+        <w:t xml:space="preserve"> ?x</w:t>
+      </w:r>
+      <w:r>
+        <w:rPr>
+          <w:rFonts w:ascii="Cambria" w:hAnsi="Cambria"/>
+          <w:sz w:val="20"/>
+          <w:szCs w:val="20"/>
+        </w:rPr>
+        <w:t xml:space="preserve"> ?y</w:t>
+      </w:r>
+      <w:r>
+        <w:rPr>
+          <w:rFonts w:ascii="Cambria" w:hAnsi="Cambria"/>
+          <w:sz w:val="20"/>
+          <w:szCs w:val="20"/>
+        </w:rPr>
+        <w:t>)) ) )</w:t>
+      </w:r>
+    </w:p>
+    <w:p>
+      <w:pPr>
+        <w:pStyle w:val="NormalWeb"/>
+        <w:shd w:val="clear" w:color="auto" w:fill="FFFFFF"/>
+        <w:spacing w:before="0" w:beforeAutospacing="0" w:after="0" w:afterAutospacing="0"/>
+        <w:ind w:left="1080"/>
+        <w:rPr>
+          <w:rFonts w:ascii="Cambria" w:hAnsi="Cambria"/>
+          <w:sz w:val="20"/>
+          <w:szCs w:val="20"/>
+        </w:rPr>
+      </w:pPr>
+    </w:p>
+    <w:p>
+      <w:pPr>
+        <w:pStyle w:val="NormalWeb"/>
+        <w:shd w:val="clear" w:color="auto" w:fill="FFFFFF"/>
+        <w:spacing w:before="0" w:beforeAutospacing="0" w:after="0" w:afterAutospacing="0"/>
+        <w:ind w:left="1080"/>
+        <w:rPr>
+          <w:rFonts w:ascii="Cambria" w:hAnsi="Cambria"/>
+          <w:sz w:val="20"/>
+          <w:szCs w:val="20"/>
+        </w:rPr>
+      </w:pPr>
+      <w:r>
+        <w:rPr>
+          <w:rFonts w:ascii="Cambria" w:hAnsi="Cambria"/>
+          <w:sz w:val="20"/>
+          <w:szCs w:val="20"/>
+        </w:rPr>
+        <w:t xml:space="preserve">               (:action </w:t>
+      </w:r>
+      <w:r>
+        <w:rPr>
+          <w:rFonts w:ascii="Cambria" w:hAnsi="Cambria"/>
+          <w:sz w:val="20"/>
+          <w:szCs w:val="20"/>
+        </w:rPr>
+        <w:t xml:space="preserve">drop </w:t>
+      </w:r>
+      <w:r>
+        <w:rPr>
+          <w:rFonts w:ascii="Cambria" w:hAnsi="Cambria"/>
+          <w:sz w:val="20"/>
+          <w:szCs w:val="20"/>
+        </w:rPr>
+        <w:t>:parameters (?x ?y)</w:t>
+      </w:r>
+    </w:p>
+    <w:p>
+      <w:pPr>
+        <w:pStyle w:val="NormalWeb"/>
+        <w:shd w:val="clear" w:color="auto" w:fill="FFFFFF"/>
+        <w:spacing w:before="0" w:beforeAutospacing="0" w:after="0" w:afterAutospacing="0"/>
+        <w:ind w:left="1080"/>
+        <w:rPr>
+          <w:rFonts w:ascii="Cambria" w:hAnsi="Cambria"/>
+          <w:sz w:val="20"/>
+          <w:szCs w:val="20"/>
+        </w:rPr>
+      </w:pPr>
+      <w:r>
+        <w:rPr>
+          <w:rFonts w:ascii="Cambria" w:hAnsi="Cambria"/>
+          <w:sz w:val="20"/>
+          <w:szCs w:val="20"/>
+        </w:rPr>
+        <w:tab/>
+      </w:r>
+      <w:r>
+        <w:rPr>
+          <w:rFonts w:ascii="Cambria" w:hAnsi="Cambria"/>
+          <w:sz w:val="20"/>
+          <w:szCs w:val="20"/>
+        </w:rPr>
+        <w:tab/>
+        <w:t>:precondition (and (PACKAGE ?x) (LOCATION ?y)</w:t>
+      </w:r>
+    </w:p>
+    <w:p>
+      <w:pPr>
+        <w:pStyle w:val="NormalWeb"/>
+        <w:shd w:val="clear" w:color="auto" w:fill="FFFFFF"/>
+        <w:spacing w:before="0" w:beforeAutospacing="0" w:after="0" w:afterAutospacing="0"/>
+        <w:ind w:left="1080"/>
+        <w:rPr>
+          <w:rFonts w:ascii="Cambria" w:hAnsi="Cambria"/>
+          <w:sz w:val="20"/>
+          <w:szCs w:val="20"/>
+        </w:rPr>
+      </w:pPr>
+      <w:r>
+        <w:rPr>
+          <w:rFonts w:ascii="Cambria" w:hAnsi="Cambria"/>
+          <w:sz w:val="20"/>
+          <w:szCs w:val="20"/>
+        </w:rPr>
+        <w:tab/>
+      </w:r>
+      <w:r>
+        <w:rPr>
+          <w:rFonts w:ascii="Cambria" w:hAnsi="Cambria"/>
+          <w:sz w:val="20"/>
+          <w:szCs w:val="20"/>
+        </w:rPr>
+        <w:tab/>
+      </w:r>
+      <w:r>
+        <w:rPr>
+          <w:rFonts w:ascii="Cambria" w:hAnsi="Cambria"/>
+          <w:sz w:val="20"/>
+          <w:szCs w:val="20"/>
+        </w:rPr>
+        <w:tab/>
+      </w:r>
+      <w:r>
+        <w:rPr>
+          <w:rFonts w:ascii="Cambria" w:hAnsi="Cambria"/>
+          <w:sz w:val="20"/>
+          <w:szCs w:val="20"/>
+        </w:rPr>
+        <w:tab/>
+        <w:t xml:space="preserve">          (at-location ?y)</w:t>
+      </w:r>
+    </w:p>
+    <w:p>
+      <w:pPr>
+        <w:pStyle w:val="NormalWeb"/>
+        <w:shd w:val="clear" w:color="auto" w:fill="FFFFFF"/>
+        <w:spacing w:before="0" w:beforeAutospacing="0" w:after="0" w:afterAutospacing="0"/>
+        <w:ind w:left="1080"/>
+        <w:rPr>
+          <w:rFonts w:ascii="Cambria" w:hAnsi="Cambria"/>
+          <w:sz w:val="20"/>
+          <w:szCs w:val="20"/>
+        </w:rPr>
+      </w:pPr>
+      <w:r>
+        <w:rPr>
+          <w:rFonts w:ascii="Cambria" w:hAnsi="Cambria"/>
+          <w:sz w:val="20"/>
+          <w:szCs w:val="20"/>
+        </w:rPr>
+        <w:tab/>
+      </w:r>
+      <w:r>
+        <w:rPr>
+          <w:rFonts w:ascii="Cambria" w:hAnsi="Cambria"/>
+          <w:sz w:val="20"/>
+          <w:szCs w:val="20"/>
+        </w:rPr>
+        <w:tab/>
+        <w:t xml:space="preserve">:effect </w:t>
+      </w:r>
+      <w:r>
+        <w:rPr>
+          <w:rFonts w:ascii="Cambria" w:hAnsi="Cambria"/>
+          <w:sz w:val="20"/>
+          <w:szCs w:val="20"/>
+        </w:rPr>
+        <w:tab/>
+        <w:t xml:space="preserve">           (and (</w:t>
+      </w:r>
+      <w:r>
+        <w:rPr>
+          <w:rFonts w:ascii="Cambria" w:hAnsi="Cambria"/>
+          <w:sz w:val="20"/>
+          <w:szCs w:val="20"/>
+        </w:rPr>
+        <w:t>not (carry</w:t>
+      </w:r>
+      <w:r>
+        <w:rPr>
+          <w:rFonts w:ascii="Cambria" w:hAnsi="Cambria"/>
+          <w:sz w:val="20"/>
+          <w:szCs w:val="20"/>
+        </w:rPr>
+        <w:t xml:space="preserve"> ?x ?y)</w:t>
+      </w:r>
+      <w:r>
+        <w:rPr>
+          <w:rFonts w:ascii="Cambria" w:hAnsi="Cambria"/>
+          <w:sz w:val="20"/>
+          <w:szCs w:val="20"/>
+        </w:rPr>
+        <w:t>)</w:t>
+      </w:r>
+      <w:r>
+        <w:rPr>
+          <w:rFonts w:ascii="Cambria" w:hAnsi="Cambria"/>
+          <w:sz w:val="20"/>
+          <w:szCs w:val="20"/>
+        </w:rPr>
+        <w:t xml:space="preserve"> (at-package ?x ?y) ) )</w:t>
       </w:r>
     </w:p>
     <w:p>
       <w:pPr>
         <w:pStyle w:val="Heading1"/>
-        <w:ind w:left="469" w:hanging="484"/>
       </w:pPr>
       <w:r>
         <w:lastRenderedPageBreak/>
@@ -1139,15 +4447,7 @@
         <w:ind w:left="-5"/>
       </w:pPr>
       <w:r>
-        <w:t xml:space="preserve">Consider the same logistic problem in Task 1 (Logistic Problem: PDDL Domain File). From this diagram, the truck is at </w:t>
-      </w:r>
-      <w:proofErr w:type="spellStart"/>
-      <w:r>
-        <w:t>Tampinese</w:t>
-      </w:r>
-      <w:proofErr w:type="spellEnd"/>
-      <w:r>
-        <w:t>, the package is at Bedok. The goal is to deliver the package to Changi. Based on this information and your domain file from Task 1, do the following:</w:t>
+        <w:t>Consider the same logistic problem in Task 1 (Logistic Problem: PDDL Domain File). From this diagram, the truck is at Tampines, the package is at Bedok. The goal is to deliver the package to Changi. Based on this information and your domain file from Task 1, do the following:</w:t>
       </w:r>
     </w:p>
     <w:p>
@@ -1161,6 +4461,81 @@
       <w:r>
         <w:t>Define (and submit) a PDDL problem file that describes this specific problem.</w:t>
       </w:r>
+    </w:p>
+    <w:p>
+      <w:pPr>
+        <w:pStyle w:val="NormalWeb"/>
+        <w:shd w:val="clear" w:color="auto" w:fill="FFFFFF"/>
+        <w:spacing w:after="0" w:afterAutospacing="0"/>
+        <w:rPr>
+          <w:rFonts w:ascii="Cambria" w:hAnsi="Cambria"/>
+          <w:color w:val="000000" w:themeColor="text1"/>
+          <w:sz w:val="20"/>
+          <w:szCs w:val="20"/>
+        </w:rPr>
+      </w:pPr>
+      <w:r>
+        <w:rPr>
+          <w:rFonts w:ascii="Cambria" w:hAnsi="Cambria" w:cs="Arial"/>
+          <w:b/>
+          <w:bCs/>
+          <w:color w:val="0000FF"/>
+          <w:sz w:val="20"/>
+          <w:szCs w:val="20"/>
+        </w:rPr>
+        <w:t>See answers above for object</w:t>
+      </w:r>
+      <w:r>
+        <w:rPr>
+          <w:rFonts w:ascii="Cambria" w:hAnsi="Cambria" w:cs="Arial"/>
+          <w:b/>
+          <w:bCs/>
+          <w:color w:val="0000FF"/>
+          <w:sz w:val="20"/>
+          <w:szCs w:val="20"/>
+        </w:rPr>
+        <w:t>s</w:t>
+      </w:r>
+      <w:r>
+        <w:rPr>
+          <w:rFonts w:ascii="Cambria" w:hAnsi="Cambria" w:cs="Arial"/>
+          <w:b/>
+          <w:bCs/>
+          <w:color w:val="0000FF"/>
+          <w:sz w:val="20"/>
+          <w:szCs w:val="20"/>
+        </w:rPr>
+        <w:t xml:space="preserve">, </w:t>
+      </w:r>
+      <w:proofErr w:type="spellStart"/>
+      <w:r>
+        <w:rPr>
+          <w:rFonts w:ascii="Cambria" w:hAnsi="Cambria" w:cs="Arial"/>
+          <w:b/>
+          <w:bCs/>
+          <w:color w:val="0000FF"/>
+          <w:sz w:val="20"/>
+          <w:szCs w:val="20"/>
+        </w:rPr>
+        <w:t>init</w:t>
+      </w:r>
+      <w:proofErr w:type="spellEnd"/>
+      <w:r>
+        <w:rPr>
+          <w:rFonts w:ascii="Cambria" w:hAnsi="Cambria" w:cs="Arial"/>
+          <w:b/>
+          <w:bCs/>
+          <w:color w:val="0000FF"/>
+          <w:sz w:val="20"/>
+          <w:szCs w:val="20"/>
+        </w:rPr>
+        <w:t>, and goal.</w:t>
+      </w:r>
+    </w:p>
+    <w:p>
+      <w:pPr>
+        <w:ind w:left="297" w:firstLine="0"/>
+      </w:pPr>
     </w:p>
     <w:p>
       <w:pPr>
@@ -1174,11 +4549,9 @@
       <w:r>
         <w:t xml:space="preserve">Using both your PDDL domain file and problem file, solve for this problem </w:t>
       </w:r>
-      <w:proofErr w:type="spellStart"/>
-      <w:r>
-        <w:t>usingany</w:t>
-      </w:r>
-      <w:proofErr w:type="spellEnd"/>
+      <w:r>
+        <w:t>using any</w:t>
+      </w:r>
       <w:r>
         <w:t xml:space="preserve"> PDDL solver (such as http://editor.planning.domains/). What is the solution you obtained?</w:t>
       </w:r>
@@ -1381,7 +4754,7 @@
                                   <w:b/>
                                   <w:sz w:val="17"/>
                                 </w:rPr>
-                                <w:t>Tampinese</w:t>
+                                <w:t>Tampines</w:t>
                               </w:r>
                               <w:proofErr w:type="spellEnd"/>
                             </w:p>
@@ -2024,7 +5397,7 @@
                             <w:b/>
                             <w:sz w:val="17"/>
                           </w:rPr>
-                          <w:t>Tampinese</w:t>
+                          <w:t>Tampines</w:t>
                         </w:r>
                         <w:proofErr w:type="spellEnd"/>
                       </w:p>
@@ -2162,15 +5535,7 @@
         <w:ind w:left="-5"/>
       </w:pPr>
       <w:r>
-        <w:t xml:space="preserve">Consider the above logistic problem, with a similar domain as that in Task 1 (Logistic Problem: PDDL Domain File). From this diagram, the truck is at </w:t>
-      </w:r>
-      <w:proofErr w:type="spellStart"/>
-      <w:r>
-        <w:t>Tampinese</w:t>
-      </w:r>
-      <w:proofErr w:type="spellEnd"/>
-      <w:r>
-        <w:t>, and there are two packages at Bedok (Package 1) and Changi (Package 2). The goal is to deliver package 1 to Changi and package 2 to Bedok. Based on this information and your domain file from Task 1, do the following:</w:t>
+        <w:t>Consider the above logistic problem, with a similar domain as that in Task 1 (Logistic Problem: PDDL Domain File). From this diagram, the truck is at Tampines, and there are two packages at Bedok (Package 1) and Changi (Package 2). The goal is to deliver package 1 to Changi and package 2 to Bedok. Based on this information and your domain file from Task 1, do the following:</w:t>
       </w:r>
     </w:p>
     <w:p>
@@ -2518,6 +5883,106 @@
     </w:lvl>
   </w:abstractNum>
   <w:abstractNum w:abstractNumId="2" w15:restartNumberingAfterBreak="0">
+    <w:nsid w:val="48B22A01"/>
+    <w:multiLevelType w:val="hybridMultilevel"/>
+    <w:tmpl w:val="3EEE7D7A"/>
+    <w:lvl w:ilvl="0" w:tplc="CFA8F216">
+      <w:start w:val="1"/>
+      <w:numFmt w:val="lowerLetter"/>
+      <w:lvlText w:val="%1"/>
+      <w:lvlJc w:val="left"/>
+      <w:pPr>
+        <w:ind w:left="1080"/>
+      </w:pPr>
+      <w:rPr>
+        <w:rFonts w:ascii="Cambria" w:eastAsia="Cambria" w:hAnsi="Cambria" w:cs="Cambria"/>
+        <w:b w:val="0"/>
+        <w:i w:val="0"/>
+        <w:strike w:val="0"/>
+        <w:dstrike w:val="0"/>
+        <w:color w:val="000000"/>
+        <w:sz w:val="18"/>
+        <w:szCs w:val="18"/>
+        <w:u w:val="none" w:color="000000"/>
+        <w:bdr w:val="none" w:sz="0" w:space="0" w:color="auto"/>
+        <w:shd w:val="clear" w:color="auto" w:fill="auto"/>
+        <w:vertAlign w:val="baseline"/>
+      </w:rPr>
+    </w:lvl>
+    <w:lvl w:ilvl="1" w:tplc="08090019" w:tentative="1">
+      <w:start w:val="1"/>
+      <w:numFmt w:val="lowerLetter"/>
+      <w:lvlText w:val="%2."/>
+      <w:lvlJc w:val="left"/>
+      <w:pPr>
+        <w:ind w:left="1440" w:hanging="360"/>
+      </w:pPr>
+    </w:lvl>
+    <w:lvl w:ilvl="2" w:tplc="0809001B" w:tentative="1">
+      <w:start w:val="1"/>
+      <w:numFmt w:val="lowerRoman"/>
+      <w:lvlText w:val="%3."/>
+      <w:lvlJc w:val="right"/>
+      <w:pPr>
+        <w:ind w:left="2160" w:hanging="180"/>
+      </w:pPr>
+    </w:lvl>
+    <w:lvl w:ilvl="3" w:tplc="0809000F" w:tentative="1">
+      <w:start w:val="1"/>
+      <w:numFmt w:val="decimal"/>
+      <w:lvlText w:val="%4."/>
+      <w:lvlJc w:val="left"/>
+      <w:pPr>
+        <w:ind w:left="2880" w:hanging="360"/>
+      </w:pPr>
+    </w:lvl>
+    <w:lvl w:ilvl="4" w:tplc="08090019" w:tentative="1">
+      <w:start w:val="1"/>
+      <w:numFmt w:val="lowerLetter"/>
+      <w:lvlText w:val="%5."/>
+      <w:lvlJc w:val="left"/>
+      <w:pPr>
+        <w:ind w:left="3600" w:hanging="360"/>
+      </w:pPr>
+    </w:lvl>
+    <w:lvl w:ilvl="5" w:tplc="0809001B" w:tentative="1">
+      <w:start w:val="1"/>
+      <w:numFmt w:val="lowerRoman"/>
+      <w:lvlText w:val="%6."/>
+      <w:lvlJc w:val="right"/>
+      <w:pPr>
+        <w:ind w:left="4320" w:hanging="180"/>
+      </w:pPr>
+    </w:lvl>
+    <w:lvl w:ilvl="6" w:tplc="0809000F" w:tentative="1">
+      <w:start w:val="1"/>
+      <w:numFmt w:val="decimal"/>
+      <w:lvlText w:val="%7."/>
+      <w:lvlJc w:val="left"/>
+      <w:pPr>
+        <w:ind w:left="5040" w:hanging="360"/>
+      </w:pPr>
+    </w:lvl>
+    <w:lvl w:ilvl="7" w:tplc="08090019" w:tentative="1">
+      <w:start w:val="1"/>
+      <w:numFmt w:val="lowerLetter"/>
+      <w:lvlText w:val="%8."/>
+      <w:lvlJc w:val="left"/>
+      <w:pPr>
+        <w:ind w:left="5760" w:hanging="360"/>
+      </w:pPr>
+    </w:lvl>
+    <w:lvl w:ilvl="8" w:tplc="0809001B" w:tentative="1">
+      <w:start w:val="1"/>
+      <w:numFmt w:val="lowerRoman"/>
+      <w:lvlText w:val="%9."/>
+      <w:lvlJc w:val="right"/>
+      <w:pPr>
+        <w:ind w:left="6480" w:hanging="180"/>
+      </w:pPr>
+    </w:lvl>
+  </w:abstractNum>
+  <w:abstractNum w:abstractNumId="3" w15:restartNumberingAfterBreak="0">
     <w:nsid w:val="51AC08E1"/>
     <w:multiLevelType w:val="hybridMultilevel"/>
     <w:tmpl w:val="B9128764"/>
@@ -2739,7 +6204,7 @@
       </w:rPr>
     </w:lvl>
   </w:abstractNum>
-  <w:abstractNum w:abstractNumId="3" w15:restartNumberingAfterBreak="0">
+  <w:abstractNum w:abstractNumId="4" w15:restartNumberingAfterBreak="0">
     <w:nsid w:val="63BC5CEA"/>
     <w:multiLevelType w:val="hybridMultilevel"/>
     <w:tmpl w:val="89BC6F02"/>
@@ -2951,17 +6416,288 @@
       </w:rPr>
     </w:lvl>
   </w:abstractNum>
+  <w:abstractNum w:abstractNumId="5" w15:restartNumberingAfterBreak="0">
+    <w:nsid w:val="6BBB2F62"/>
+    <w:multiLevelType w:val="hybridMultilevel"/>
+    <w:tmpl w:val="42226D48"/>
+    <w:lvl w:ilvl="0" w:tplc="08090001">
+      <w:start w:val="1"/>
+      <w:numFmt w:val="bullet"/>
+      <w:lvlText w:val=""/>
+      <w:lvlJc w:val="left"/>
+      <w:pPr>
+        <w:ind w:left="720" w:hanging="360"/>
+      </w:pPr>
+      <w:rPr>
+        <w:rFonts w:ascii="Symbol" w:hAnsi="Symbol" w:hint="default"/>
+      </w:rPr>
+    </w:lvl>
+    <w:lvl w:ilvl="1" w:tplc="BBCE3CFE">
+      <w:start w:val="1"/>
+      <w:numFmt w:val="decimal"/>
+      <w:lvlText w:val="%2."/>
+      <w:lvlJc w:val="left"/>
+      <w:pPr>
+        <w:ind w:left="1440" w:hanging="360"/>
+      </w:pPr>
+      <w:rPr>
+        <w:rFonts w:ascii="Cambria" w:eastAsia="Times New Roman" w:hAnsi="Cambria" w:cs="Arial"/>
+      </w:rPr>
+    </w:lvl>
+    <w:lvl w:ilvl="2" w:tplc="08090005">
+      <w:start w:val="1"/>
+      <w:numFmt w:val="bullet"/>
+      <w:lvlText w:val=""/>
+      <w:lvlJc w:val="left"/>
+      <w:pPr>
+        <w:ind w:left="2160" w:hanging="360"/>
+      </w:pPr>
+      <w:rPr>
+        <w:rFonts w:ascii="Wingdings" w:hAnsi="Wingdings" w:hint="default"/>
+      </w:rPr>
+    </w:lvl>
+    <w:lvl w:ilvl="3" w:tplc="08090001">
+      <w:start w:val="1"/>
+      <w:numFmt w:val="bullet"/>
+      <w:lvlText w:val=""/>
+      <w:lvlJc w:val="left"/>
+      <w:pPr>
+        <w:ind w:left="2880" w:hanging="360"/>
+      </w:pPr>
+      <w:rPr>
+        <w:rFonts w:ascii="Symbol" w:hAnsi="Symbol" w:hint="default"/>
+      </w:rPr>
+    </w:lvl>
+    <w:lvl w:ilvl="4" w:tplc="08090003" w:tentative="1">
+      <w:start w:val="1"/>
+      <w:numFmt w:val="bullet"/>
+      <w:lvlText w:val="o"/>
+      <w:lvlJc w:val="left"/>
+      <w:pPr>
+        <w:ind w:left="3600" w:hanging="360"/>
+      </w:pPr>
+      <w:rPr>
+        <w:rFonts w:ascii="Courier New" w:hAnsi="Courier New" w:hint="default"/>
+      </w:rPr>
+    </w:lvl>
+    <w:lvl w:ilvl="5" w:tplc="08090005" w:tentative="1">
+      <w:start w:val="1"/>
+      <w:numFmt w:val="bullet"/>
+      <w:lvlText w:val=""/>
+      <w:lvlJc w:val="left"/>
+      <w:pPr>
+        <w:ind w:left="4320" w:hanging="360"/>
+      </w:pPr>
+      <w:rPr>
+        <w:rFonts w:ascii="Wingdings" w:hAnsi="Wingdings" w:hint="default"/>
+      </w:rPr>
+    </w:lvl>
+    <w:lvl w:ilvl="6" w:tplc="08090001" w:tentative="1">
+      <w:start w:val="1"/>
+      <w:numFmt w:val="bullet"/>
+      <w:lvlText w:val=""/>
+      <w:lvlJc w:val="left"/>
+      <w:pPr>
+        <w:ind w:left="5040" w:hanging="360"/>
+      </w:pPr>
+      <w:rPr>
+        <w:rFonts w:ascii="Symbol" w:hAnsi="Symbol" w:hint="default"/>
+      </w:rPr>
+    </w:lvl>
+    <w:lvl w:ilvl="7" w:tplc="08090003" w:tentative="1">
+      <w:start w:val="1"/>
+      <w:numFmt w:val="bullet"/>
+      <w:lvlText w:val="o"/>
+      <w:lvlJc w:val="left"/>
+      <w:pPr>
+        <w:ind w:left="5760" w:hanging="360"/>
+      </w:pPr>
+      <w:rPr>
+        <w:rFonts w:ascii="Courier New" w:hAnsi="Courier New" w:hint="default"/>
+      </w:rPr>
+    </w:lvl>
+    <w:lvl w:ilvl="8" w:tplc="08090005" w:tentative="1">
+      <w:start w:val="1"/>
+      <w:numFmt w:val="bullet"/>
+      <w:lvlText w:val=""/>
+      <w:lvlJc w:val="left"/>
+      <w:pPr>
+        <w:ind w:left="6480" w:hanging="360"/>
+      </w:pPr>
+      <w:rPr>
+        <w:rFonts w:ascii="Wingdings" w:hAnsi="Wingdings" w:hint="default"/>
+      </w:rPr>
+    </w:lvl>
+  </w:abstractNum>
+  <w:abstractNum w:abstractNumId="6" w15:restartNumberingAfterBreak="0">
+    <w:nsid w:val="6E5B6290"/>
+    <w:multiLevelType w:val="multilevel"/>
+    <w:tmpl w:val="EF68EAFA"/>
+    <w:lvl w:ilvl="0">
+      <w:start w:val="1"/>
+      <w:numFmt w:val="bullet"/>
+      <w:lvlText w:val=""/>
+      <w:lvlJc w:val="left"/>
+      <w:pPr>
+        <w:tabs>
+          <w:tab w:val="num" w:pos="720"/>
+        </w:tabs>
+        <w:ind w:left="720" w:hanging="360"/>
+      </w:pPr>
+      <w:rPr>
+        <w:rFonts w:ascii="Symbol" w:hAnsi="Symbol" w:hint="default"/>
+        <w:sz w:val="20"/>
+      </w:rPr>
+    </w:lvl>
+    <w:lvl w:ilvl="1">
+      <w:start w:val="1"/>
+      <w:numFmt w:val="bullet"/>
+      <w:lvlText w:val=""/>
+      <w:lvlJc w:val="left"/>
+      <w:pPr>
+        <w:tabs>
+          <w:tab w:val="num" w:pos="1440"/>
+        </w:tabs>
+        <w:ind w:left="1440" w:hanging="360"/>
+      </w:pPr>
+      <w:rPr>
+        <w:rFonts w:ascii="Symbol" w:hAnsi="Symbol" w:hint="default"/>
+        <w:sz w:val="20"/>
+      </w:rPr>
+    </w:lvl>
+    <w:lvl w:ilvl="2" w:tentative="1">
+      <w:start w:val="1"/>
+      <w:numFmt w:val="bullet"/>
+      <w:lvlText w:val=""/>
+      <w:lvlJc w:val="left"/>
+      <w:pPr>
+        <w:tabs>
+          <w:tab w:val="num" w:pos="2160"/>
+        </w:tabs>
+        <w:ind w:left="2160" w:hanging="360"/>
+      </w:pPr>
+      <w:rPr>
+        <w:rFonts w:ascii="Symbol" w:hAnsi="Symbol" w:hint="default"/>
+        <w:sz w:val="20"/>
+      </w:rPr>
+    </w:lvl>
+    <w:lvl w:ilvl="3" w:tentative="1">
+      <w:start w:val="1"/>
+      <w:numFmt w:val="bullet"/>
+      <w:lvlText w:val=""/>
+      <w:lvlJc w:val="left"/>
+      <w:pPr>
+        <w:tabs>
+          <w:tab w:val="num" w:pos="2880"/>
+        </w:tabs>
+        <w:ind w:left="2880" w:hanging="360"/>
+      </w:pPr>
+      <w:rPr>
+        <w:rFonts w:ascii="Symbol" w:hAnsi="Symbol" w:hint="default"/>
+        <w:sz w:val="20"/>
+      </w:rPr>
+    </w:lvl>
+    <w:lvl w:ilvl="4" w:tentative="1">
+      <w:start w:val="1"/>
+      <w:numFmt w:val="bullet"/>
+      <w:lvlText w:val=""/>
+      <w:lvlJc w:val="left"/>
+      <w:pPr>
+        <w:tabs>
+          <w:tab w:val="num" w:pos="3600"/>
+        </w:tabs>
+        <w:ind w:left="3600" w:hanging="360"/>
+      </w:pPr>
+      <w:rPr>
+        <w:rFonts w:ascii="Symbol" w:hAnsi="Symbol" w:hint="default"/>
+        <w:sz w:val="20"/>
+      </w:rPr>
+    </w:lvl>
+    <w:lvl w:ilvl="5" w:tentative="1">
+      <w:start w:val="1"/>
+      <w:numFmt w:val="bullet"/>
+      <w:lvlText w:val=""/>
+      <w:lvlJc w:val="left"/>
+      <w:pPr>
+        <w:tabs>
+          <w:tab w:val="num" w:pos="4320"/>
+        </w:tabs>
+        <w:ind w:left="4320" w:hanging="360"/>
+      </w:pPr>
+      <w:rPr>
+        <w:rFonts w:ascii="Symbol" w:hAnsi="Symbol" w:hint="default"/>
+        <w:sz w:val="20"/>
+      </w:rPr>
+    </w:lvl>
+    <w:lvl w:ilvl="6" w:tentative="1">
+      <w:start w:val="1"/>
+      <w:numFmt w:val="bullet"/>
+      <w:lvlText w:val=""/>
+      <w:lvlJc w:val="left"/>
+      <w:pPr>
+        <w:tabs>
+          <w:tab w:val="num" w:pos="5040"/>
+        </w:tabs>
+        <w:ind w:left="5040" w:hanging="360"/>
+      </w:pPr>
+      <w:rPr>
+        <w:rFonts w:ascii="Symbol" w:hAnsi="Symbol" w:hint="default"/>
+        <w:sz w:val="20"/>
+      </w:rPr>
+    </w:lvl>
+    <w:lvl w:ilvl="7" w:tentative="1">
+      <w:start w:val="1"/>
+      <w:numFmt w:val="bullet"/>
+      <w:lvlText w:val=""/>
+      <w:lvlJc w:val="left"/>
+      <w:pPr>
+        <w:tabs>
+          <w:tab w:val="num" w:pos="5760"/>
+        </w:tabs>
+        <w:ind w:left="5760" w:hanging="360"/>
+      </w:pPr>
+      <w:rPr>
+        <w:rFonts w:ascii="Symbol" w:hAnsi="Symbol" w:hint="default"/>
+        <w:sz w:val="20"/>
+      </w:rPr>
+    </w:lvl>
+    <w:lvl w:ilvl="8" w:tentative="1">
+      <w:start w:val="1"/>
+      <w:numFmt w:val="bullet"/>
+      <w:lvlText w:val=""/>
+      <w:lvlJc w:val="left"/>
+      <w:pPr>
+        <w:tabs>
+          <w:tab w:val="num" w:pos="6480"/>
+        </w:tabs>
+        <w:ind w:left="6480" w:hanging="360"/>
+      </w:pPr>
+      <w:rPr>
+        <w:rFonts w:ascii="Symbol" w:hAnsi="Symbol" w:hint="default"/>
+        <w:sz w:val="20"/>
+      </w:rPr>
+    </w:lvl>
+  </w:abstractNum>
   <w:num w:numId="1" w16cid:durableId="1548570482">
     <w:abstractNumId w:val="0"/>
   </w:num>
   <w:num w:numId="2" w16cid:durableId="168101254">
-    <w:abstractNumId w:val="3"/>
+    <w:abstractNumId w:val="4"/>
   </w:num>
   <w:num w:numId="3" w16cid:durableId="1417676837">
-    <w:abstractNumId w:val="2"/>
+    <w:abstractNumId w:val="3"/>
   </w:num>
   <w:num w:numId="4" w16cid:durableId="827942644">
     <w:abstractNumId w:val="1"/>
+  </w:num>
+  <w:num w:numId="5" w16cid:durableId="2058436216">
+    <w:abstractNumId w:val="6"/>
+  </w:num>
+  <w:num w:numId="6" w16cid:durableId="1010375436">
+    <w:abstractNumId w:val="2"/>
+  </w:num>
+  <w:num w:numId="7" w16cid:durableId="981958526">
+    <w:abstractNumId w:val="5"/>
   </w:num>
 </w:numbering>
 </file>
@@ -3448,6 +7184,25 @@
       <w:contextualSpacing/>
     </w:pPr>
   </w:style>
+  <w:style w:type="paragraph" w:styleId="NormalWeb">
+    <w:name w:val="Normal (Web)"/>
+    <w:basedOn w:val="Normal"/>
+    <w:uiPriority w:val="99"/>
+    <w:unhideWhenUsed/>
+    <w:rsid w:val="00771B9F"/>
+    <w:pPr>
+      <w:spacing w:before="100" w:beforeAutospacing="1" w:after="100" w:afterAutospacing="1" w:line="240" w:lineRule="auto"/>
+      <w:ind w:left="0" w:firstLine="0"/>
+      <w:jc w:val="left"/>
+    </w:pPr>
+    <w:rPr>
+      <w:rFonts w:ascii="Times New Roman" w:eastAsia="Times New Roman" w:hAnsi="Times New Roman" w:cs="Times New Roman"/>
+      <w:color w:val="auto"/>
+      <w:kern w:val="0"/>
+      <w:sz w:val="24"/>
+      <w14:ligatures w14:val="none"/>
+    </w:rPr>
+  </w:style>
 </w:styles>
 </file>
 

</xml_diff>